<commit_message>
Upgrade to dotnet core 3.1 and adding CET
Dotnet core 2.2 -> 3.1
- Carbon Emissions Token draft specification
</commit_message>
<xml_diff>
--- a/artifacts/token-templates/specifications/CET/latest/CET-spec.docx
+++ b/artifacts/token-templates/specifications/CET/latest/CET-spec.docx
@@ -2,8 +2,8 @@
 <file path=word/document.xml><?xml version="1.0" encoding="utf-8"?>
 <w:document xmlns:w="http://schemas.openxmlformats.org/wordprocessingml/2006/main">
   <w:body>
-    <w:footerReference xmlns:r="http://schemas.openxmlformats.org/officeDocument/2006/relationships" r:id="Rcddd1431d2584318"/>
-    <w:headerReference xmlns:r="http://schemas.openxmlformats.org/officeDocument/2006/relationships" r:id="R817ac0d622084c5f"/>
+    <w:footerReference xmlns:r="http://schemas.openxmlformats.org/officeDocument/2006/relationships" r:id="R99a48cb1ca434675"/>
+    <w:headerReference xmlns:r="http://schemas.openxmlformats.org/officeDocument/2006/relationships" r:id="Re4dcf8b62be3478c"/>
     <w:p>
       <w:pPr>
         <w:pStyle w:val="Title"/>
@@ -311,7 +311,7 @@
         <w:jc w:val="left"/>
       </w:pPr>
       <w:r>
-        <w:t>This token represents 1 metric ton of carbon or green house gas (GHG) that is emitted into the atmosphere. This token is fractional or dividable up to 8 decimal places. It is a unique token so that it may be issued in quantities of a fraction or numbers larger than 1. Meaning, if in the production of an item that a supplier creates generates 1.242 tons of carbon a token can be created with the same amount. This token also has the Carbon Emission Generator Object property that allows the creator of the token to specify what item the carbon is related to, which is helpful for track and trace supply chain requirements.</w:t>
+        <w:t>This token represents representing a specified volume of metric tons of green house gas (GHG) emissions. This token is fractional or dividable up to 8 decimal places. It is a unique token so that it may be issued in quantities of a fraction or numbers larger than 1. Meaning, if in the production of an item that a supplier creates generates 1.242 tons of carbon a token can be created with the same amount. This token also has the Carbon Emission Generator Object property that allows the creator of the token to specify what item the carbon is related to, which is helpful for track and trace supply chain requirements.</w:t>
       </w:r>
     </w:p>
     <w:p>
@@ -7796,7 +7796,7 @@
       <w:pStyle w:val="Footer"/>
     </w:pPr>
     <w:r>
-      <w:t>CET - 76e7ca8204e9574a6c9e1f51cd45c767976562197b3aea28392a89083e3d0174</w:t>
+      <w:t>CET - a142f406d242c34fbd283a2660b017ada336d288ee73f1c42148f1583c12ebc9</w:t>
       <w:fldSimple w:instr="PAGE"/>
     </w:r>
   </w:p>

</xml_diff>

<commit_message>
Fix to Specification Printout
Fixed duplication of behavior artifact details and placed in proper order.  Test for property count before creating property table for artifacts.
</commit_message>
<xml_diff>
--- a/artifacts/token-templates/specifications/CET/latest/CET-spec.docx
+++ b/artifacts/token-templates/specifications/CET/latest/CET-spec.docx
@@ -2,8 +2,8 @@
 <file path=word/document.xml><?xml version="1.0" encoding="utf-8"?>
 <w:document xmlns:w="http://schemas.openxmlformats.org/wordprocessingml/2006/main">
   <w:body>
-    <w:footerReference xmlns:r="http://schemas.openxmlformats.org/officeDocument/2006/relationships" r:id="R99a48cb1ca434675"/>
-    <w:headerReference xmlns:r="http://schemas.openxmlformats.org/officeDocument/2006/relationships" r:id="Re4dcf8b62be3478c"/>
+    <w:footerReference xmlns:r="http://schemas.openxmlformats.org/officeDocument/2006/relationships" r:id="R96b1b3c554b14782"/>
+    <w:headerReference xmlns:r="http://schemas.openxmlformats.org/officeDocument/2006/relationships" r:id="Recac1a27ae414bdd"/>
     <w:p>
       <w:pPr>
         <w:pStyle w:val="Title"/>
@@ -1493,11 +1493,119 @@
     <w:p>
       <w:pPr>
         <w:pStyle w:val="Heading2"/>
+        <w:jc w:val="left"/>
+      </w:pPr>
+      <w:r>
+        <w:t>Specification Behavior</w:t>
+      </w:r>
+    </w:p>
+    <w:p>
+      <w:pPr>
+        <w:pStyle w:val="Heading1"/>
         <w:jc w:val="center"/>
       </w:pPr>
       <w:r>
         <w:t xml:space="preserve">Divisible</w:t>
       </w:r>
+    </w:p>
+    <w:p>
+      <w:pPr>
+        <w:pStyle w:val="Heading3"/>
+        <w:jc w:val="left"/>
+      </w:pPr>
+      <w:r>
+        <w:t>Taxonomy Symbol: d</w:t>
+      </w:r>
+    </w:p>
+    <w:p>
+      <w:pPr>
+        <w:pStyle w:val="Quote"/>
+        <w:jc w:val="left"/>
+      </w:pPr>
+      <w:r>
+        <w:t>An ability for the token to be divided from a single whole token into fractions, which are represented as decimal places. Any value greater than 0 will indicate how many fractions are possible where the smallest fraction is also the smallest ownable unit of the token.</w:t>
+      </w:r>
+    </w:p>
+    <w:p>
+      <w:pPr>
+        <w:pStyle w:val="Heading3"/>
+        <w:jc w:val="left"/>
+      </w:pPr>
+      <w:r>
+        <w:t>Example</w:t>
+      </w:r>
+    </w:p>
+    <w:p>
+      <w:pPr>
+        <w:pStyle w:val="Normal"/>
+        <w:jc w:val="left"/>
+      </w:pPr>
+      <w:r>
+        <w:t>Divisible is common for crypto-currencies or tokens of fiat currency.  For example, the US Dollar is divisible to 2 decimal places, where a value like .42 is possible.  Bitcoin, is divisible up to 8 decimal places.</w:t>
+      </w:r>
+    </w:p>
+    <w:p>
+      <w:pPr>
+        <w:pStyle w:val="Heading3"/>
+        <w:jc w:val="left"/>
+      </w:pPr>
+      <w:r>
+        <w:t>Analogies</w:t>
+      </w:r>
+    </w:p>
+    <w:p>
+      <w:pPr>
+        <w:pStyle w:val="Normal"/>
+        <w:jc w:val="left"/>
+      </w:pPr>
+      <w:r>
+        <w:tbl>
+          <w:tblPr>
+            <w:tblStyle w:val="GridTable4-Accent1"/>
+          </w:tblPr>
+          <w:tr>
+            <w:tc>
+              <w:p>
+                <w:r>
+                  <w:t>Name</w:t>
+                </w:r>
+              </w:p>
+              <w:tcPr>
+                <w:tcW w:w="25" w:type="pct"/>
+              </w:tcPr>
+            </w:tc>
+            <w:tc>
+              <w:p>
+                <w:r>
+                  <w:t>Description</w:t>
+                </w:r>
+              </w:p>
+              <w:tcPr>
+                <w:tcW w:w="75" w:type="pct"/>
+              </w:tcPr>
+            </w:tc>
+          </w:tr>
+          <w:tr>
+            <w:tc>
+              <w:p>
+                <w:r>
+                  <w:t>Analogy 1</w:t>
+                </w:r>
+              </w:p>
+            </w:tc>
+            <w:tc>
+              <w:p>
+                <w:r>
+                  <w:t>divisible analogy 1 description</w:t>
+                </w:r>
+              </w:p>
+            </w:tc>
+          </w:tr>
+        </w:tbl>
+      </w:r>
+    </w:p>
+    <w:p>
+      <w:r/>
     </w:p>
     <w:tbl>
       <w:tblPr>
@@ -1650,43 +1758,7 @@
         <w:jc w:val="left"/>
       </w:pPr>
       <w:r>
-        <w:t>Definition</w:t>
-      </w:r>
-    </w:p>
-    <w:p>
-      <w:pPr>
-        <w:pStyle w:val="Quote"/>
-        <w:jc w:val="left"/>
-      </w:pPr>
-      <w:r>
-        <w:t>An ability for the token to be divided from a single whole token into fractions, which are represented as decimal places. Any value greater than 0 will indicate how many fractions are possible where the smallest fraction is also the smallest ownable unit of the token.</w:t>
-      </w:r>
-    </w:p>
-    <w:p>
-      <w:pPr>
-        <w:pStyle w:val="Heading2"/>
-        <w:jc w:val="left"/>
-      </w:pPr>
-      <w:r>
-        <w:t>Example</w:t>
-      </w:r>
-    </w:p>
-    <w:p>
-      <w:pPr>
-        <w:pStyle w:val="Normal"/>
-        <w:jc w:val="left"/>
-      </w:pPr>
-      <w:r>
-        <w:t>Divisible is common for crypto-currencies or tokens of fiat currency.  For example, the US Dollar is divisible to 2 decimal places, where a value like .42 is possible.  Bitcoin, is divisible up to 8 decimal places.</w:t>
-      </w:r>
-    </w:p>
-    <w:p>
-      <w:pPr>
-        <w:pStyle w:val="Heading2"/>
-        <w:jc w:val="left"/>
-      </w:pPr>
-      <w:r>
-        <w:t>Analogies</w:t>
+        <w:t>Dependencies</w:t>
       </w:r>
     </w:p>
     <w:p>
@@ -1703,11 +1775,21 @@
             <w:tc>
               <w:p>
                 <w:r>
-                  <w:t>Name</w:t>
-                </w:r>
-              </w:p>
-              <w:tcPr>
-                <w:tcW w:w="25" w:type="pct"/>
+                  <w:t>Artifact Type</w:t>
+                </w:r>
+              </w:p>
+              <w:tcPr>
+                <w:tcW w:w="35" w:type="pct"/>
+              </w:tcPr>
+            </w:tc>
+            <w:tc>
+              <w:p>
+                <w:r>
+                  <w:t>Symbol</w:t>
+                </w:r>
+              </w:p>
+              <w:tcPr>
+                <w:tcW w:w="10" w:type="pct"/>
               </w:tcPr>
             </w:tc>
             <w:tc>
@@ -1717,24 +1799,8 @@
                 </w:r>
               </w:p>
               <w:tcPr>
-                <w:tcW w:w="75" w:type="pct"/>
-              </w:tcPr>
-            </w:tc>
-          </w:tr>
-          <w:tr>
-            <w:tc>
-              <w:p>
-                <w:r>
-                  <w:t>Analogy 1</w:t>
-                </w:r>
-              </w:p>
-            </w:tc>
-            <w:tc>
-              <w:p>
-                <w:r>
-                  <w:t>divisible analogy 1 description</w:t>
-                </w:r>
-              </w:p>
+                <w:tcW w:w="55" w:type="pct"/>
+              </w:tcPr>
             </w:tc>
           </w:tr>
         </w:tbl>
@@ -1746,7 +1812,7 @@
         <w:jc w:val="left"/>
       </w:pPr>
       <w:r>
-        <w:t>Dependencies</w:t>
+        <w:t>Incompatible With</w:t>
       </w:r>
     </w:p>
     <w:p>
@@ -1767,7 +1833,7 @@
                 </w:r>
               </w:p>
               <w:tcPr>
-                <w:tcW w:w="35" w:type="pct"/>
+                <w:tcW w:w="45" w:type="pct"/>
               </w:tcPr>
             </w:tc>
             <w:tc>
@@ -1783,12 +1849,35 @@
             <w:tc>
               <w:p>
                 <w:r>
-                  <w:t>Description</w:t>
-                </w:r>
-              </w:p>
-              <w:tcPr>
-                <w:tcW w:w="55" w:type="pct"/>
-              </w:tcPr>
+                  <w:t>Id</w:t>
+                </w:r>
+              </w:p>
+              <w:tcPr>
+                <w:tcW w:w="45" w:type="pct"/>
+              </w:tcPr>
+            </w:tc>
+          </w:tr>
+          <w:tr>
+            <w:tc>
+              <w:p>
+                <w:r>
+                  <w:t>Behavior</w:t>
+                </w:r>
+              </w:p>
+            </w:tc>
+            <w:tc>
+              <w:p>
+                <w:r>
+                  <w:t>~d</w:t>
+                </w:r>
+              </w:p>
+            </w:tc>
+            <w:tc>
+              <w:p>
+                <w:r>
+                  <w:t>d5807a8e-879b-4885-95fa-f09ba2a22172</w:t>
+                </w:r>
+              </w:p>
             </w:tc>
           </w:tr>
         </w:tbl>
@@ -1800,7 +1889,7 @@
         <w:jc w:val="left"/>
       </w:pPr>
       <w:r>
-        <w:t>Incompatible With</w:t>
+        <w:t>Influenced By</w:t>
       </w:r>
     </w:p>
     <w:p>
@@ -1817,11 +1906,11 @@
             <w:tc>
               <w:p>
                 <w:r>
-                  <w:t>Artifact Type</w:t>
-                </w:r>
-              </w:p>
-              <w:tcPr>
-                <w:tcW w:w="45" w:type="pct"/>
+                  <w:t>Description</w:t>
+                </w:r>
+              </w:p>
+              <w:tcPr>
+                <w:tcW w:w="75" w:type="pct"/>
               </w:tcPr>
             </w:tc>
             <w:tc>
@@ -1837,35 +1926,12 @@
             <w:tc>
               <w:p>
                 <w:r>
-                  <w:t>Id</w:t>
-                </w:r>
-              </w:p>
-              <w:tcPr>
-                <w:tcW w:w="45" w:type="pct"/>
-              </w:tcPr>
-            </w:tc>
-          </w:tr>
-          <w:tr>
-            <w:tc>
-              <w:p>
-                <w:r>
-                  <w:t>Behavior</w:t>
-                </w:r>
-              </w:p>
-            </w:tc>
-            <w:tc>
-              <w:p>
-                <w:r>
-                  <w:t>~d</w:t>
-                </w:r>
-              </w:p>
-            </w:tc>
-            <w:tc>
-              <w:p>
-                <w:r>
-                  <w:t>d5807a8e-879b-4885-95fa-f09ba2a22172</w:t>
-                </w:r>
-              </w:p>
+                  <w:t>Applies To</w:t>
+                </w:r>
+              </w:p>
+              <w:tcPr>
+                <w:tcW w:w="15" w:type="pct"/>
+              </w:tcPr>
             </w:tc>
           </w:tr>
         </w:tbl>
@@ -1877,7 +1943,7 @@
         <w:jc w:val="left"/>
       </w:pPr>
       <w:r>
-        <w:t>Influenced By</w:t>
+        <w:t>Artifact Files</w:t>
       </w:r>
     </w:p>
     <w:p>
@@ -1894,17 +1960,7 @@
             <w:tc>
               <w:p>
                 <w:r>
-                  <w:t>Description</w:t>
-                </w:r>
-              </w:p>
-              <w:tcPr>
-                <w:tcW w:w="75" w:type="pct"/>
-              </w:tcPr>
-            </w:tc>
-            <w:tc>
-              <w:p>
-                <w:r>
-                  <w:t>Symbol</w:t>
+                  <w:t>Content Type</w:t>
                 </w:r>
               </w:p>
               <w:tcPr>
@@ -1914,12 +1970,68 @@
             <w:tc>
               <w:p>
                 <w:r>
-                  <w:t>Applies To</w:t>
-                </w:r>
-              </w:p>
-              <w:tcPr>
-                <w:tcW w:w="15" w:type="pct"/>
-              </w:tcPr>
+                  <w:t>File Name</w:t>
+                </w:r>
+              </w:p>
+              <w:tcPr>
+                <w:tcW w:w="25" w:type="pct"/>
+              </w:tcPr>
+            </w:tc>
+            <w:tc>
+              <w:p>
+                <w:r>
+                  <w:t>File Content</w:t>
+                </w:r>
+              </w:p>
+              <w:tcPr>
+                <w:tcW w:w="65" w:type="pct"/>
+              </w:tcPr>
+            </w:tc>
+          </w:tr>
+          <w:tr>
+            <w:tc>
+              <w:p>
+                <w:r>
+                  <w:t>Control</w:t>
+                </w:r>
+              </w:p>
+            </w:tc>
+            <w:tc>
+              <w:p>
+                <w:r>
+                  <w:t>divisible.proto</w:t>
+                </w:r>
+              </w:p>
+            </w:tc>
+            <w:tc>
+              <w:p>
+                <w:r>
+                  <w:t/>
+                </w:r>
+              </w:p>
+            </w:tc>
+          </w:tr>
+          <w:tr>
+            <w:tc>
+              <w:p>
+                <w:r>
+                  <w:t>Uml</w:t>
+                </w:r>
+              </w:p>
+            </w:tc>
+            <w:tc>
+              <w:p>
+                <w:r>
+                  <w:t>divisible.md</w:t>
+                </w:r>
+              </w:p>
+            </w:tc>
+            <w:tc>
+              <w:p>
+                <w:r>
+                  <w:t/>
+                </w:r>
+              </w:p>
             </w:tc>
           </w:tr>
         </w:tbl>
@@ -1931,13 +2043,12 @@
         <w:jc w:val="left"/>
       </w:pPr>
       <w:r>
-        <w:t>Artifact Files</w:t>
-      </w:r>
-    </w:p>
-    <w:p>
-      <w:pPr>
-        <w:pStyle w:val="Normal"/>
-        <w:jc w:val="left"/>
+        <w:t>Code Map</w:t>
+      </w:r>
+    </w:p>
+    <w:p>
+      <w:pPr>
+        <w:pStyle w:val="Normal"/>
       </w:pPr>
       <w:r>
         <w:tbl>
@@ -1948,78 +2059,42 @@
             <w:tc>
               <w:p>
                 <w:r>
-                  <w:t>Content Type</w:t>
-                </w:r>
-              </w:p>
-              <w:tcPr>
-                <w:tcW w:w="10" w:type="pct"/>
-              </w:tcPr>
-            </w:tc>
-            <w:tc>
-              <w:p>
-                <w:r>
-                  <w:t>File Name</w:t>
-                </w:r>
-              </w:p>
-              <w:tcPr>
-                <w:tcW w:w="25" w:type="pct"/>
-              </w:tcPr>
-            </w:tc>
-            <w:tc>
-              <w:p>
-                <w:r>
-                  <w:t>File Content</w:t>
-                </w:r>
-              </w:p>
-              <w:tcPr>
-                <w:tcW w:w="65" w:type="pct"/>
-              </w:tcPr>
-            </w:tc>
-          </w:tr>
-          <w:tr>
-            <w:tc>
-              <w:p>
-                <w:r>
-                  <w:t>Control</w:t>
-                </w:r>
-              </w:p>
-            </w:tc>
-            <w:tc>
-              <w:p>
-                <w:r>
-                  <w:t>divisible.proto</w:t>
-                </w:r>
-              </w:p>
-            </w:tc>
-            <w:tc>
-              <w:p>
-                <w:r>
-                  <w:t/>
-                </w:r>
-              </w:p>
-            </w:tc>
-          </w:tr>
-          <w:tr>
-            <w:tc>
-              <w:p>
-                <w:r>
-                  <w:t>Uml</w:t>
-                </w:r>
-              </w:p>
-            </w:tc>
-            <w:tc>
-              <w:p>
-                <w:r>
-                  <w:t>divisible.md</w:t>
-                </w:r>
-              </w:p>
-            </w:tc>
-            <w:tc>
-              <w:p>
-                <w:r>
-                  <w:t/>
-                </w:r>
-              </w:p>
+                  <w:t>Map Type</w:t>
+                </w:r>
+              </w:p>
+              <w:tcPr>
+                <w:tcW w:w="15" w:type="pct"/>
+              </w:tcPr>
+            </w:tc>
+            <w:tc>
+              <w:p>
+                <w:r>
+                  <w:t>Name</w:t>
+                </w:r>
+              </w:p>
+              <w:tcPr>
+                <w:tcW w:w="15" w:type="pct"/>
+              </w:tcPr>
+            </w:tc>
+            <w:tc>
+              <w:p>
+                <w:r>
+                  <w:t>Platform</w:t>
+                </w:r>
+              </w:p>
+              <w:tcPr>
+                <w:tcW w:w="15" w:type="pct"/>
+              </w:tcPr>
+            </w:tc>
+            <w:tc>
+              <w:p>
+                <w:r>
+                  <w:t>Location</w:t>
+                </w:r>
+              </w:p>
+              <w:tcPr>
+                <w:tcW w:w="55" w:type="pct"/>
+              </w:tcPr>
             </w:tc>
           </w:tr>
         </w:tbl>
@@ -2031,12 +2106,13 @@
         <w:jc w:val="left"/>
       </w:pPr>
       <w:r>
-        <w:t>Code Map</w:t>
-      </w:r>
-    </w:p>
-    <w:p>
-      <w:pPr>
-        <w:pStyle w:val="Normal"/>
+        <w:t>Implementation Map</w:t>
+      </w:r>
+    </w:p>
+    <w:p>
+      <w:pPr>
+        <w:pStyle w:val="Normal"/>
+        <w:jc w:val="left"/>
       </w:pPr>
       <w:r>
         <w:tbl>
@@ -2094,7 +2170,7 @@
         <w:jc w:val="left"/>
       </w:pPr>
       <w:r>
-        <w:t>Implementation Map</w:t>
+        <w:t>Resource Map</w:t>
       </w:r>
     </w:p>
     <w:p>
@@ -2131,74 +2207,10 @@
             <w:tc>
               <w:p>
                 <w:r>
-                  <w:t>Platform</w:t>
-                </w:r>
-              </w:p>
-              <w:tcPr>
-                <w:tcW w:w="15" w:type="pct"/>
-              </w:tcPr>
-            </w:tc>
-            <w:tc>
-              <w:p>
-                <w:r>
                   <w:t>Location</w:t>
                 </w:r>
               </w:p>
               <w:tcPr>
-                <w:tcW w:w="55" w:type="pct"/>
-              </w:tcPr>
-            </w:tc>
-          </w:tr>
-        </w:tbl>
-      </w:r>
-    </w:p>
-    <w:p>
-      <w:pPr>
-        <w:pStyle w:val="Heading2"/>
-        <w:jc w:val="left"/>
-      </w:pPr>
-      <w:r>
-        <w:t>Resource Map</w:t>
-      </w:r>
-    </w:p>
-    <w:p>
-      <w:pPr>
-        <w:pStyle w:val="Normal"/>
-        <w:jc w:val="left"/>
-      </w:pPr>
-      <w:r>
-        <w:tbl>
-          <w:tblPr>
-            <w:tblStyle w:val="GridTable4-Accent1"/>
-          </w:tblPr>
-          <w:tr>
-            <w:tc>
-              <w:p>
-                <w:r>
-                  <w:t>Map Type</w:t>
-                </w:r>
-              </w:p>
-              <w:tcPr>
-                <w:tcW w:w="15" w:type="pct"/>
-              </w:tcPr>
-            </w:tc>
-            <w:tc>
-              <w:p>
-                <w:r>
-                  <w:t>Name</w:t>
-                </w:r>
-              </w:p>
-              <w:tcPr>
-                <w:tcW w:w="15" w:type="pct"/>
-              </w:tcPr>
-            </w:tc>
-            <w:tc>
-              <w:p>
-                <w:r>
-                  <w:t>Location</w:t>
-                </w:r>
-              </w:p>
-              <w:tcPr>
                 <w:tcW w:w="20" w:type="pct"/>
               </w:tcPr>
             </w:tc>
@@ -2211,120 +2223,6 @@
               <w:tcPr>
                 <w:tcW w:w="50" w:type="pct"/>
               </w:tcPr>
-            </w:tc>
-          </w:tr>
-        </w:tbl>
-      </w:r>
-    </w:p>
-    <w:p>
-      <w:pPr>
-        <w:pStyle w:val="Heading2"/>
-        <w:jc w:val="left"/>
-      </w:pPr>
-      <w:r>
-        <w:t>Specification Behavior</w:t>
-      </w:r>
-    </w:p>
-    <w:p>
-      <w:pPr>
-        <w:pStyle w:val="Heading1"/>
-        <w:jc w:val="center"/>
-      </w:pPr>
-      <w:r>
-        <w:t xml:space="preserve">Divisible</w:t>
-      </w:r>
-    </w:p>
-    <w:p>
-      <w:pPr>
-        <w:pStyle w:val="Heading3"/>
-        <w:jc w:val="left"/>
-      </w:pPr>
-      <w:r>
-        <w:t>Taxonomy Symbol: d</w:t>
-      </w:r>
-    </w:p>
-    <w:p>
-      <w:pPr>
-        <w:pStyle w:val="Quote"/>
-        <w:jc w:val="left"/>
-      </w:pPr>
-      <w:r>
-        <w:t>An ability for the token to be divided from a single whole token into fractions, which are represented as decimal places. Any value greater than 0 will indicate how many fractions are possible where the smallest fraction is also the smallest ownable unit of the token.</w:t>
-      </w:r>
-    </w:p>
-    <w:p>
-      <w:pPr>
-        <w:pStyle w:val="Heading3"/>
-        <w:jc w:val="left"/>
-      </w:pPr>
-      <w:r>
-        <w:t>Example</w:t>
-      </w:r>
-    </w:p>
-    <w:p>
-      <w:pPr>
-        <w:pStyle w:val="Normal"/>
-        <w:jc w:val="left"/>
-      </w:pPr>
-      <w:r>
-        <w:t>Divisible is common for crypto-currencies or tokens of fiat currency.  For example, the US Dollar is divisible to 2 decimal places, where a value like .42 is possible.  Bitcoin, is divisible up to 8 decimal places.</w:t>
-      </w:r>
-    </w:p>
-    <w:p>
-      <w:pPr>
-        <w:pStyle w:val="Heading3"/>
-        <w:jc w:val="left"/>
-      </w:pPr>
-      <w:r>
-        <w:t>Analogies</w:t>
-      </w:r>
-    </w:p>
-    <w:p>
-      <w:pPr>
-        <w:pStyle w:val="Normal"/>
-        <w:jc w:val="left"/>
-      </w:pPr>
-      <w:r>
-        <w:tbl>
-          <w:tblPr>
-            <w:tblStyle w:val="GridTable4-Accent1"/>
-          </w:tblPr>
-          <w:tr>
-            <w:tc>
-              <w:p>
-                <w:r>
-                  <w:t>Name</w:t>
-                </w:r>
-              </w:p>
-              <w:tcPr>
-                <w:tcW w:w="25" w:type="pct"/>
-              </w:tcPr>
-            </w:tc>
-            <w:tc>
-              <w:p>
-                <w:r>
-                  <w:t>Description</w:t>
-                </w:r>
-              </w:p>
-              <w:tcPr>
-                <w:tcW w:w="75" w:type="pct"/>
-              </w:tcPr>
-            </w:tc>
-          </w:tr>
-          <w:tr>
-            <w:tc>
-              <w:p>
-                <w:r>
-                  <w:t>Analogy 1</w:t>
-                </w:r>
-              </w:p>
-            </w:tc>
-            <w:tc>
-              <w:p>
-                <w:r>
-                  <w:t>divisible analogy 1 description</w:t>
-                </w:r>
-              </w:p>
             </w:tc>
           </w:tr>
         </w:tbl>
@@ -2813,21 +2711,120 @@
     </w:p>
     <w:p>
       <w:pPr>
+        <w:pStyle w:val="Heading2"/>
+        <w:jc w:val="left"/>
+      </w:pPr>
+      <w:r>
+        <w:t>Specification Behavior</w:t>
+      </w:r>
+    </w:p>
+    <w:p>
+      <w:pPr>
+        <w:pStyle w:val="Heading1"/>
+        <w:jc w:val="center"/>
+      </w:pPr>
+      <w:r>
+        <w:t xml:space="preserve">Transferable</w:t>
+      </w:r>
+    </w:p>
+    <w:p>
+      <w:pPr>
         <w:pStyle w:val="Heading3"/>
         <w:jc w:val="left"/>
       </w:pPr>
       <w:r>
-        <w:t>Properties</w:t>
-      </w:r>
-    </w:p>
-    <w:p>
-      <w:pPr>
-        <w:pStyle w:val="Heading2"/>
-        <w:jc w:val="center"/>
-      </w:pPr>
-      <w:r>
-        <w:t xml:space="preserve">Transferable</w:t>
-      </w:r>
+        <w:t>Taxonomy Symbol: t</w:t>
+      </w:r>
+    </w:p>
+    <w:p>
+      <w:pPr>
+        <w:pStyle w:val="Quote"/>
+        <w:jc w:val="left"/>
+      </w:pPr>
+      <w:r>
+        <w:t>Every token instance has an owner. The Transferable behavior provides the owner the ability to transfer the ownership to another party or account. This behavior is often inferred by other behaviors that might exist like Redeem, Sell, etc. This behavior is Delegable. If the token definition is Delegable, TransferFrom will be available.</w:t>
+      </w:r>
+    </w:p>
+    <w:p>
+      <w:pPr>
+        <w:pStyle w:val="Heading3"/>
+        <w:jc w:val="left"/>
+      </w:pPr>
+      <w:r>
+        <w:t>Example</w:t>
+      </w:r>
+    </w:p>
+    <w:p>
+      <w:pPr>
+        <w:pStyle w:val="Normal"/>
+        <w:jc w:val="left"/>
+      </w:pPr>
+      <w:r>
+        <w:t/>
+      </w:r>
+    </w:p>
+    <w:p>
+      <w:pPr>
+        <w:pStyle w:val="Heading3"/>
+        <w:jc w:val="left"/>
+      </w:pPr>
+      <w:r>
+        <w:t>Analogies</w:t>
+      </w:r>
+    </w:p>
+    <w:p>
+      <w:pPr>
+        <w:pStyle w:val="Normal"/>
+        <w:jc w:val="left"/>
+      </w:pPr>
+      <w:r>
+        <w:tbl>
+          <w:tblPr>
+            <w:tblStyle w:val="GridTable4-Accent1"/>
+          </w:tblPr>
+          <w:tr>
+            <w:tc>
+              <w:p>
+                <w:r>
+                  <w:t>Name</w:t>
+                </w:r>
+              </w:p>
+              <w:tcPr>
+                <w:tcW w:w="25" w:type="pct"/>
+              </w:tcPr>
+            </w:tc>
+            <w:tc>
+              <w:p>
+                <w:r>
+                  <w:t>Description</w:t>
+                </w:r>
+              </w:p>
+              <w:tcPr>
+                <w:tcW w:w="75" w:type="pct"/>
+              </w:tcPr>
+            </w:tc>
+          </w:tr>
+          <w:tr>
+            <w:tc>
+              <w:p>
+                <w:r>
+                  <w:t>Analogy 1</w:t>
+                </w:r>
+              </w:p>
+            </w:tc>
+            <w:tc>
+              <w:p>
+                <w:r>
+                  <w:t>transferable analogy 1 description</w:t>
+                </w:r>
+              </w:p>
+            </w:tc>
+          </w:tr>
+        </w:tbl>
+      </w:r>
+    </w:p>
+    <w:p>
+      <w:r/>
     </w:p>
     <w:tbl>
       <w:tblPr>
@@ -2980,43 +2977,7 @@
         <w:jc w:val="left"/>
       </w:pPr>
       <w:r>
-        <w:t>Definition</w:t>
-      </w:r>
-    </w:p>
-    <w:p>
-      <w:pPr>
-        <w:pStyle w:val="Quote"/>
-        <w:jc w:val="left"/>
-      </w:pPr>
-      <w:r>
-        <w:t>Every token instance has an owner. The Transferable behavior provides the owner the ability to transfer the ownership to another party or account. This behavior is often inferred by other behaviors that might exist like Redeem, Sell, etc. This behavior is Delegable. If the token definition is Delegable, TransferFrom will be available.</w:t>
-      </w:r>
-    </w:p>
-    <w:p>
-      <w:pPr>
-        <w:pStyle w:val="Heading2"/>
-        <w:jc w:val="left"/>
-      </w:pPr>
-      <w:r>
-        <w:t>Example</w:t>
-      </w:r>
-    </w:p>
-    <w:p>
-      <w:pPr>
-        <w:pStyle w:val="Normal"/>
-        <w:jc w:val="left"/>
-      </w:pPr>
-      <w:r>
-        <w:t/>
-      </w:r>
-    </w:p>
-    <w:p>
-      <w:pPr>
-        <w:pStyle w:val="Heading2"/>
-        <w:jc w:val="left"/>
-      </w:pPr>
-      <w:r>
-        <w:t>Analogies</w:t>
+        <w:t>Dependencies</w:t>
       </w:r>
     </w:p>
     <w:p>
@@ -3033,11 +2994,21 @@
             <w:tc>
               <w:p>
                 <w:r>
-                  <w:t>Name</w:t>
-                </w:r>
-              </w:p>
-              <w:tcPr>
-                <w:tcW w:w="25" w:type="pct"/>
+                  <w:t>Artifact Type</w:t>
+                </w:r>
+              </w:p>
+              <w:tcPr>
+                <w:tcW w:w="35" w:type="pct"/>
+              </w:tcPr>
+            </w:tc>
+            <w:tc>
+              <w:p>
+                <w:r>
+                  <w:t>Symbol</w:t>
+                </w:r>
+              </w:p>
+              <w:tcPr>
+                <w:tcW w:w="10" w:type="pct"/>
               </w:tcPr>
             </w:tc>
             <w:tc>
@@ -3047,24 +3018,8 @@
                 </w:r>
               </w:p>
               <w:tcPr>
-                <w:tcW w:w="75" w:type="pct"/>
-              </w:tcPr>
-            </w:tc>
-          </w:tr>
-          <w:tr>
-            <w:tc>
-              <w:p>
-                <w:r>
-                  <w:t>Analogy 1</w:t>
-                </w:r>
-              </w:p>
-            </w:tc>
-            <w:tc>
-              <w:p>
-                <w:r>
-                  <w:t>transferable analogy 1 description</w:t>
-                </w:r>
-              </w:p>
+                <w:tcW w:w="55" w:type="pct"/>
+              </w:tcPr>
             </w:tc>
           </w:tr>
         </w:tbl>
@@ -3076,7 +3031,7 @@
         <w:jc w:val="left"/>
       </w:pPr>
       <w:r>
-        <w:t>Dependencies</w:t>
+        <w:t>Incompatible With</w:t>
       </w:r>
     </w:p>
     <w:p>
@@ -3097,7 +3052,7 @@
                 </w:r>
               </w:p>
               <w:tcPr>
-                <w:tcW w:w="35" w:type="pct"/>
+                <w:tcW w:w="45" w:type="pct"/>
               </w:tcPr>
             </w:tc>
             <w:tc>
@@ -3113,12 +3068,35 @@
             <w:tc>
               <w:p>
                 <w:r>
-                  <w:t>Description</w:t>
-                </w:r>
-              </w:p>
-              <w:tcPr>
-                <w:tcW w:w="55" w:type="pct"/>
-              </w:tcPr>
+                  <w:t>Id</w:t>
+                </w:r>
+              </w:p>
+              <w:tcPr>
+                <w:tcW w:w="45" w:type="pct"/>
+              </w:tcPr>
+            </w:tc>
+          </w:tr>
+          <w:tr>
+            <w:tc>
+              <w:p>
+                <w:r>
+                  <w:t>Behavior</w:t>
+                </w:r>
+              </w:p>
+            </w:tc>
+            <w:tc>
+              <w:p>
+                <w:r>
+                  <w:t>~t</w:t>
+                </w:r>
+              </w:p>
+            </w:tc>
+            <w:tc>
+              <w:p>
+                <w:r>
+                  <w:t>a4fa4ca8-6afd-452b-91f5-7103b6fee5e5</w:t>
+                </w:r>
+              </w:p>
             </w:tc>
           </w:tr>
         </w:tbl>
@@ -3130,7 +3108,7 @@
         <w:jc w:val="left"/>
       </w:pPr>
       <w:r>
-        <w:t>Incompatible With</w:t>
+        <w:t>Influenced By</w:t>
       </w:r>
     </w:p>
     <w:p>
@@ -3147,11 +3125,11 @@
             <w:tc>
               <w:p>
                 <w:r>
-                  <w:t>Artifact Type</w:t>
-                </w:r>
-              </w:p>
-              <w:tcPr>
-                <w:tcW w:w="45" w:type="pct"/>
+                  <w:t>Description</w:t>
+                </w:r>
+              </w:p>
+              <w:tcPr>
+                <w:tcW w:w="75" w:type="pct"/>
               </w:tcPr>
             </w:tc>
             <w:tc>
@@ -3167,33 +3145,79 @@
             <w:tc>
               <w:p>
                 <w:r>
-                  <w:t>Id</w:t>
-                </w:r>
-              </w:p>
-              <w:tcPr>
-                <w:tcW w:w="45" w:type="pct"/>
-              </w:tcPr>
-            </w:tc>
-          </w:tr>
-          <w:tr>
-            <w:tc>
-              <w:p>
-                <w:r>
-                  <w:t>Behavior</w:t>
-                </w:r>
-              </w:p>
-            </w:tc>
-            <w:tc>
-              <w:p>
-                <w:r>
-                  <w:t>~t</w:t>
-                </w:r>
-              </w:p>
-            </w:tc>
-            <w:tc>
-              <w:p>
-                <w:r>
-                  <w:t>a4fa4ca8-6afd-452b-91f5-7103b6fee5e5</w:t>
+                  <w:t>Applies To</w:t>
+                </w:r>
+              </w:p>
+              <w:tcPr>
+                <w:tcW w:w="15" w:type="pct"/>
+              </w:tcPr>
+            </w:tc>
+          </w:tr>
+          <w:tr>
+            <w:tc>
+              <w:p>
+                <w:r>
+                  <w:t>If the token is Delegable, TransferFrom should be enabled.</w:t>
+                </w:r>
+              </w:p>
+            </w:tc>
+            <w:tc>
+              <w:p>
+                <w:r>
+                  <w:t>g</w:t>
+                </w:r>
+              </w:p>
+            </w:tc>
+            <w:tc>
+              <w:p>
+                <w:r>
+                  <w:t>[ ]</w:t>
+                </w:r>
+              </w:p>
+            </w:tc>
+          </w:tr>
+          <w:tr>
+            <w:tc>
+              <w:p>
+                <w:r>
+                  <w:t>If Compliance is present, a CheckTransferAllowed request has to be made and verified before a Transfer request or a TransferFrom request.</w:t>
+                </w:r>
+              </w:p>
+            </w:tc>
+            <w:tc>
+              <w:p>
+                <w:r>
+                  <w:t>c</w:t>
+                </w:r>
+              </w:p>
+            </w:tc>
+            <w:tc>
+              <w:p>
+                <w:r>
+                  <w:t>[ ]</w:t>
+                </w:r>
+              </w:p>
+            </w:tc>
+          </w:tr>
+          <w:tr>
+            <w:tc>
+              <w:p>
+                <w:r>
+                  <w:t>If issuable is present, an AcceptTokenRequest from the token issuer, in response to a RequestTokens, has to be made and verified before a Transfer request.</w:t>
+                </w:r>
+              </w:p>
+            </w:tc>
+            <w:tc>
+              <w:p>
+                <w:r>
+                  <w:t>i</w:t>
+                </w:r>
+              </w:p>
+            </w:tc>
+            <w:tc>
+              <w:p>
+                <w:r>
+                  <w:t>[ ]</w:t>
                 </w:r>
               </w:p>
             </w:tc>
@@ -3207,7 +3231,7 @@
         <w:jc w:val="left"/>
       </w:pPr>
       <w:r>
-        <w:t>Influenced By</w:t>
+        <w:t>Artifact Files</w:t>
       </w:r>
     </w:p>
     <w:p>
@@ -3224,17 +3248,7 @@
             <w:tc>
               <w:p>
                 <w:r>
-                  <w:t>Description</w:t>
-                </w:r>
-              </w:p>
-              <w:tcPr>
-                <w:tcW w:w="75" w:type="pct"/>
-              </w:tcPr>
-            </w:tc>
-            <w:tc>
-              <w:p>
-                <w:r>
-                  <w:t>Symbol</w:t>
+                  <w:t>Content Type</w:t>
                 </w:r>
               </w:p>
               <w:tcPr>
@@ -3244,79 +3258,66 @@
             <w:tc>
               <w:p>
                 <w:r>
-                  <w:t>Applies To</w:t>
-                </w:r>
-              </w:p>
-              <w:tcPr>
-                <w:tcW w:w="15" w:type="pct"/>
-              </w:tcPr>
-            </w:tc>
-          </w:tr>
-          <w:tr>
-            <w:tc>
-              <w:p>
-                <w:r>
-                  <w:t>If the token is Delegable, TransferFrom should be enabled.</w:t>
-                </w:r>
-              </w:p>
-            </w:tc>
-            <w:tc>
-              <w:p>
-                <w:r>
-                  <w:t>g</w:t>
-                </w:r>
-              </w:p>
-            </w:tc>
-            <w:tc>
-              <w:p>
-                <w:r>
-                  <w:t>[ ]</w:t>
-                </w:r>
-              </w:p>
-            </w:tc>
-          </w:tr>
-          <w:tr>
-            <w:tc>
-              <w:p>
-                <w:r>
-                  <w:t>If Compliance is present, a CheckTransferAllowed request has to be made and verified before a Transfer request or a TransferFrom request.</w:t>
-                </w:r>
-              </w:p>
-            </w:tc>
-            <w:tc>
-              <w:p>
-                <w:r>
-                  <w:t>c</w:t>
-                </w:r>
-              </w:p>
-            </w:tc>
-            <w:tc>
-              <w:p>
-                <w:r>
-                  <w:t>[ ]</w:t>
-                </w:r>
-              </w:p>
-            </w:tc>
-          </w:tr>
-          <w:tr>
-            <w:tc>
-              <w:p>
-                <w:r>
-                  <w:t>If issuable is present, an AcceptTokenRequest from the token issuer, in response to a RequestTokens, has to be made and verified before a Transfer request.</w:t>
-                </w:r>
-              </w:p>
-            </w:tc>
-            <w:tc>
-              <w:p>
-                <w:r>
-                  <w:t>i</w:t>
-                </w:r>
-              </w:p>
-            </w:tc>
-            <w:tc>
-              <w:p>
-                <w:r>
-                  <w:t>[ ]</w:t>
+                  <w:t>File Name</w:t>
+                </w:r>
+              </w:p>
+              <w:tcPr>
+                <w:tcW w:w="25" w:type="pct"/>
+              </w:tcPr>
+            </w:tc>
+            <w:tc>
+              <w:p>
+                <w:r>
+                  <w:t>File Content</w:t>
+                </w:r>
+              </w:p>
+              <w:tcPr>
+                <w:tcW w:w="65" w:type="pct"/>
+              </w:tcPr>
+            </w:tc>
+          </w:tr>
+          <w:tr>
+            <w:tc>
+              <w:p>
+                <w:r>
+                  <w:t>Control</w:t>
+                </w:r>
+              </w:p>
+            </w:tc>
+            <w:tc>
+              <w:p>
+                <w:r>
+                  <w:t>transferable.proto</w:t>
+                </w:r>
+              </w:p>
+            </w:tc>
+            <w:tc>
+              <w:p>
+                <w:r>
+                  <w:t/>
+                </w:r>
+              </w:p>
+            </w:tc>
+          </w:tr>
+          <w:tr>
+            <w:tc>
+              <w:p>
+                <w:r>
+                  <w:t>Uml</w:t>
+                </w:r>
+              </w:p>
+            </w:tc>
+            <w:tc>
+              <w:p>
+                <w:r>
+                  <w:t>transferable.md</w:t>
+                </w:r>
+              </w:p>
+            </w:tc>
+            <w:tc>
+              <w:p>
+                <w:r>
+                  <w:t/>
                 </w:r>
               </w:p>
             </w:tc>
@@ -3330,13 +3331,12 @@
         <w:jc w:val="left"/>
       </w:pPr>
       <w:r>
-        <w:t>Artifact Files</w:t>
-      </w:r>
-    </w:p>
-    <w:p>
-      <w:pPr>
-        <w:pStyle w:val="Normal"/>
-        <w:jc w:val="left"/>
+        <w:t>Code Map</w:t>
+      </w:r>
+    </w:p>
+    <w:p>
+      <w:pPr>
+        <w:pStyle w:val="Normal"/>
       </w:pPr>
       <w:r>
         <w:tbl>
@@ -3347,78 +3347,42 @@
             <w:tc>
               <w:p>
                 <w:r>
-                  <w:t>Content Type</w:t>
-                </w:r>
-              </w:p>
-              <w:tcPr>
-                <w:tcW w:w="10" w:type="pct"/>
-              </w:tcPr>
-            </w:tc>
-            <w:tc>
-              <w:p>
-                <w:r>
-                  <w:t>File Name</w:t>
-                </w:r>
-              </w:p>
-              <w:tcPr>
-                <w:tcW w:w="25" w:type="pct"/>
-              </w:tcPr>
-            </w:tc>
-            <w:tc>
-              <w:p>
-                <w:r>
-                  <w:t>File Content</w:t>
-                </w:r>
-              </w:p>
-              <w:tcPr>
-                <w:tcW w:w="65" w:type="pct"/>
-              </w:tcPr>
-            </w:tc>
-          </w:tr>
-          <w:tr>
-            <w:tc>
-              <w:p>
-                <w:r>
-                  <w:t>Control</w:t>
-                </w:r>
-              </w:p>
-            </w:tc>
-            <w:tc>
-              <w:p>
-                <w:r>
-                  <w:t>transferable.proto</w:t>
-                </w:r>
-              </w:p>
-            </w:tc>
-            <w:tc>
-              <w:p>
-                <w:r>
-                  <w:t/>
-                </w:r>
-              </w:p>
-            </w:tc>
-          </w:tr>
-          <w:tr>
-            <w:tc>
-              <w:p>
-                <w:r>
-                  <w:t>Uml</w:t>
-                </w:r>
-              </w:p>
-            </w:tc>
-            <w:tc>
-              <w:p>
-                <w:r>
-                  <w:t>transferable.md</w:t>
-                </w:r>
-              </w:p>
-            </w:tc>
-            <w:tc>
-              <w:p>
-                <w:r>
-                  <w:t/>
-                </w:r>
-              </w:p>
+                  <w:t>Map Type</w:t>
+                </w:r>
+              </w:p>
+              <w:tcPr>
+                <w:tcW w:w="15" w:type="pct"/>
+              </w:tcPr>
+            </w:tc>
+            <w:tc>
+              <w:p>
+                <w:r>
+                  <w:t>Name</w:t>
+                </w:r>
+              </w:p>
+              <w:tcPr>
+                <w:tcW w:w="15" w:type="pct"/>
+              </w:tcPr>
+            </w:tc>
+            <w:tc>
+              <w:p>
+                <w:r>
+                  <w:t>Platform</w:t>
+                </w:r>
+              </w:p>
+              <w:tcPr>
+                <w:tcW w:w="15" w:type="pct"/>
+              </w:tcPr>
+            </w:tc>
+            <w:tc>
+              <w:p>
+                <w:r>
+                  <w:t>Location</w:t>
+                </w:r>
+              </w:p>
+              <w:tcPr>
+                <w:tcW w:w="55" w:type="pct"/>
+              </w:tcPr>
             </w:tc>
           </w:tr>
         </w:tbl>
@@ -3430,12 +3394,13 @@
         <w:jc w:val="left"/>
       </w:pPr>
       <w:r>
-        <w:t>Code Map</w:t>
-      </w:r>
-    </w:p>
-    <w:p>
-      <w:pPr>
-        <w:pStyle w:val="Normal"/>
+        <w:t>Implementation Map</w:t>
+      </w:r>
+    </w:p>
+    <w:p>
+      <w:pPr>
+        <w:pStyle w:val="Normal"/>
+        <w:jc w:val="left"/>
       </w:pPr>
       <w:r>
         <w:tbl>
@@ -3493,7 +3458,7 @@
         <w:jc w:val="left"/>
       </w:pPr>
       <w:r>
-        <w:t>Implementation Map</w:t>
+        <w:t>Resource Map</w:t>
       </w:r>
     </w:p>
     <w:p>
@@ -3530,74 +3495,10 @@
             <w:tc>
               <w:p>
                 <w:r>
-                  <w:t>Platform</w:t>
-                </w:r>
-              </w:p>
-              <w:tcPr>
-                <w:tcW w:w="15" w:type="pct"/>
-              </w:tcPr>
-            </w:tc>
-            <w:tc>
-              <w:p>
-                <w:r>
                   <w:t>Location</w:t>
                 </w:r>
               </w:p>
               <w:tcPr>
-                <w:tcW w:w="55" w:type="pct"/>
-              </w:tcPr>
-            </w:tc>
-          </w:tr>
-        </w:tbl>
-      </w:r>
-    </w:p>
-    <w:p>
-      <w:pPr>
-        <w:pStyle w:val="Heading2"/>
-        <w:jc w:val="left"/>
-      </w:pPr>
-      <w:r>
-        <w:t>Resource Map</w:t>
-      </w:r>
-    </w:p>
-    <w:p>
-      <w:pPr>
-        <w:pStyle w:val="Normal"/>
-        <w:jc w:val="left"/>
-      </w:pPr>
-      <w:r>
-        <w:tbl>
-          <w:tblPr>
-            <w:tblStyle w:val="GridTable4-Accent1"/>
-          </w:tblPr>
-          <w:tr>
-            <w:tc>
-              <w:p>
-                <w:r>
-                  <w:t>Map Type</w:t>
-                </w:r>
-              </w:p>
-              <w:tcPr>
-                <w:tcW w:w="15" w:type="pct"/>
-              </w:tcPr>
-            </w:tc>
-            <w:tc>
-              <w:p>
-                <w:r>
-                  <w:t>Name</w:t>
-                </w:r>
-              </w:p>
-              <w:tcPr>
-                <w:tcW w:w="15" w:type="pct"/>
-              </w:tcPr>
-            </w:tc>
-            <w:tc>
-              <w:p>
-                <w:r>
-                  <w:t>Location</w:t>
-                </w:r>
-              </w:p>
-              <w:tcPr>
                 <w:tcW w:w="20" w:type="pct"/>
               </w:tcPr>
             </w:tc>
@@ -3610,120 +3511,6 @@
               <w:tcPr>
                 <w:tcW w:w="50" w:type="pct"/>
               </w:tcPr>
-            </w:tc>
-          </w:tr>
-        </w:tbl>
-      </w:r>
-    </w:p>
-    <w:p>
-      <w:pPr>
-        <w:pStyle w:val="Heading2"/>
-        <w:jc w:val="left"/>
-      </w:pPr>
-      <w:r>
-        <w:t>Specification Behavior</w:t>
-      </w:r>
-    </w:p>
-    <w:p>
-      <w:pPr>
-        <w:pStyle w:val="Heading1"/>
-        <w:jc w:val="center"/>
-      </w:pPr>
-      <w:r>
-        <w:t xml:space="preserve">Transferable</w:t>
-      </w:r>
-    </w:p>
-    <w:p>
-      <w:pPr>
-        <w:pStyle w:val="Heading3"/>
-        <w:jc w:val="left"/>
-      </w:pPr>
-      <w:r>
-        <w:t>Taxonomy Symbol: t</w:t>
-      </w:r>
-    </w:p>
-    <w:p>
-      <w:pPr>
-        <w:pStyle w:val="Quote"/>
-        <w:jc w:val="left"/>
-      </w:pPr>
-      <w:r>
-        <w:t>Every token instance has an owner. The Transferable behavior provides the owner the ability to transfer the ownership to another party or account. This behavior is often inferred by other behaviors that might exist like Redeem, Sell, etc. This behavior is Delegable. If the token definition is Delegable, TransferFrom will be available.</w:t>
-      </w:r>
-    </w:p>
-    <w:p>
-      <w:pPr>
-        <w:pStyle w:val="Heading3"/>
-        <w:jc w:val="left"/>
-      </w:pPr>
-      <w:r>
-        <w:t>Example</w:t>
-      </w:r>
-    </w:p>
-    <w:p>
-      <w:pPr>
-        <w:pStyle w:val="Normal"/>
-        <w:jc w:val="left"/>
-      </w:pPr>
-      <w:r>
-        <w:t/>
-      </w:r>
-    </w:p>
-    <w:p>
-      <w:pPr>
-        <w:pStyle w:val="Heading3"/>
-        <w:jc w:val="left"/>
-      </w:pPr>
-      <w:r>
-        <w:t>Analogies</w:t>
-      </w:r>
-    </w:p>
-    <w:p>
-      <w:pPr>
-        <w:pStyle w:val="Normal"/>
-        <w:jc w:val="left"/>
-      </w:pPr>
-      <w:r>
-        <w:tbl>
-          <w:tblPr>
-            <w:tblStyle w:val="GridTable4-Accent1"/>
-          </w:tblPr>
-          <w:tr>
-            <w:tc>
-              <w:p>
-                <w:r>
-                  <w:t>Name</w:t>
-                </w:r>
-              </w:p>
-              <w:tcPr>
-                <w:tcW w:w="25" w:type="pct"/>
-              </w:tcPr>
-            </w:tc>
-            <w:tc>
-              <w:p>
-                <w:r>
-                  <w:t>Description</w:t>
-                </w:r>
-              </w:p>
-              <w:tcPr>
-                <w:tcW w:w="75" w:type="pct"/>
-              </w:tcPr>
-            </w:tc>
-          </w:tr>
-          <w:tr>
-            <w:tc>
-              <w:p>
-                <w:r>
-                  <w:t>Analogy 1</w:t>
-                </w:r>
-              </w:p>
-            </w:tc>
-            <w:tc>
-              <w:p>
-                <w:r>
-                  <w:t>transferable analogy 1 description</w:t>
-                </w:r>
-              </w:p>
             </w:tc>
           </w:tr>
         </w:tbl>
@@ -4265,21 +4052,120 @@
     </w:p>
     <w:p>
       <w:pPr>
+        <w:pStyle w:val="Heading2"/>
+        <w:jc w:val="left"/>
+      </w:pPr>
+      <w:r>
+        <w:t>Specification Behavior</w:t>
+      </w:r>
+    </w:p>
+    <w:p>
+      <w:pPr>
+        <w:pStyle w:val="Heading1"/>
+        <w:jc w:val="center"/>
+      </w:pPr>
+      <w:r>
+        <w:t xml:space="preserve">Mintable</w:t>
+      </w:r>
+    </w:p>
+    <w:p>
+      <w:pPr>
         <w:pStyle w:val="Heading3"/>
         <w:jc w:val="left"/>
       </w:pPr>
       <w:r>
-        <w:t>Properties</w:t>
-      </w:r>
-    </w:p>
-    <w:p>
-      <w:pPr>
-        <w:pStyle w:val="Heading2"/>
-        <w:jc w:val="center"/>
-      </w:pPr>
-      <w:r>
-        <w:t xml:space="preserve">Mintable</w:t>
-      </w:r>
+        <w:t>Taxonomy Symbol: m</w:t>
+      </w:r>
+    </w:p>
+    <w:p>
+      <w:pPr>
+        <w:pStyle w:val="Quote"/>
+        <w:jc w:val="left"/>
+      </w:pPr>
+      <w:r>
+        <w:t>A token class that implements this behavior will support the minting or issuing of new token instances in the class.  These new tokens can be minted and belong to the owner or minted to another account. This behavior may be invalidated by a restrictive behavior like Singleton, where only a single instance of the token can exist. Mintable is technically delegable, but it's delegation should be controlled by a behavior like Roles.</w:t>
+      </w:r>
+    </w:p>
+    <w:p>
+      <w:pPr>
+        <w:pStyle w:val="Heading3"/>
+        <w:jc w:val="left"/>
+      </w:pPr>
+      <w:r>
+        <w:t>Example</w:t>
+      </w:r>
+    </w:p>
+    <w:p>
+      <w:pPr>
+        <w:pStyle w:val="Normal"/>
+        <w:jc w:val="left"/>
+      </w:pPr>
+      <w:r>
+        <w:t>A consortium of oil producers needs to create tokens for each barrel of oil they are putting on the market to trade. There are separate classes of tokens for each grade of oil. Producers of barrels will need be have the ability to mint new tokens in order to facilitate the trading of them in the supply chain.</w:t>
+      </w:r>
+    </w:p>
+    <w:p>
+      <w:pPr>
+        <w:pStyle w:val="Heading3"/>
+        <w:jc w:val="left"/>
+      </w:pPr>
+      <w:r>
+        <w:t>Analogies</w:t>
+      </w:r>
+    </w:p>
+    <w:p>
+      <w:pPr>
+        <w:pStyle w:val="Normal"/>
+        <w:jc w:val="left"/>
+      </w:pPr>
+      <w:r>
+        <w:tbl>
+          <w:tblPr>
+            <w:tblStyle w:val="GridTable4-Accent1"/>
+          </w:tblPr>
+          <w:tr>
+            <w:tc>
+              <w:p>
+                <w:r>
+                  <w:t>Name</w:t>
+                </w:r>
+              </w:p>
+              <w:tcPr>
+                <w:tcW w:w="25" w:type="pct"/>
+              </w:tcPr>
+            </w:tc>
+            <w:tc>
+              <w:p>
+                <w:r>
+                  <w:t>Description</w:t>
+                </w:r>
+              </w:p>
+              <w:tcPr>
+                <w:tcW w:w="75" w:type="pct"/>
+              </w:tcPr>
+            </w:tc>
+          </w:tr>
+          <w:tr>
+            <w:tc>
+              <w:p>
+                <w:r>
+                  <w:t>SKU</w:t>
+                </w:r>
+              </w:p>
+            </w:tc>
+            <w:tc>
+              <w:p>
+                <w:r>
+                  <w:t>A token class can represent a particular item SKU, where the manufacturer of the item has the ability to mint or issue new inventory of the SKU into the supply chain.</w:t>
+                </w:r>
+              </w:p>
+            </w:tc>
+          </w:tr>
+        </w:tbl>
+      </w:r>
+    </w:p>
+    <w:p>
+      <w:r/>
     </w:p>
     <w:tbl>
       <w:tblPr>
@@ -4432,43 +4318,7 @@
         <w:jc w:val="left"/>
       </w:pPr>
       <w:r>
-        <w:t>Definition</w:t>
-      </w:r>
-    </w:p>
-    <w:p>
-      <w:pPr>
-        <w:pStyle w:val="Quote"/>
-        <w:jc w:val="left"/>
-      </w:pPr>
-      <w:r>
-        <w:t>A token class that implements this behavior will support the minting or issuing of new token instances in the class.  These new tokens can be minted and belong to the owner or minted to another account. This behavior may be invalidated by a restrictive behavior like Singleton, where only a single instance of the token can exist. Mintable is technically delegable, but it's delegation should be controlled by a behavior like Roles.</w:t>
-      </w:r>
-    </w:p>
-    <w:p>
-      <w:pPr>
-        <w:pStyle w:val="Heading2"/>
-        <w:jc w:val="left"/>
-      </w:pPr>
-      <w:r>
-        <w:t>Example</w:t>
-      </w:r>
-    </w:p>
-    <w:p>
-      <w:pPr>
-        <w:pStyle w:val="Normal"/>
-        <w:jc w:val="left"/>
-      </w:pPr>
-      <w:r>
-        <w:t>A consortium of oil producers needs to create tokens for each barrel of oil they are putting on the market to trade. There are separate classes of tokens for each grade of oil. Producers of barrels will need be have the ability to mint new tokens in order to facilitate the trading of them in the supply chain.</w:t>
-      </w:r>
-    </w:p>
-    <w:p>
-      <w:pPr>
-        <w:pStyle w:val="Heading2"/>
-        <w:jc w:val="left"/>
-      </w:pPr>
-      <w:r>
-        <w:t>Analogies</w:t>
+        <w:t>Dependencies</w:t>
       </w:r>
     </w:p>
     <w:p>
@@ -4485,11 +4335,21 @@
             <w:tc>
               <w:p>
                 <w:r>
-                  <w:t>Name</w:t>
-                </w:r>
-              </w:p>
-              <w:tcPr>
-                <w:tcW w:w="25" w:type="pct"/>
+                  <w:t>Artifact Type</w:t>
+                </w:r>
+              </w:p>
+              <w:tcPr>
+                <w:tcW w:w="35" w:type="pct"/>
+              </w:tcPr>
+            </w:tc>
+            <w:tc>
+              <w:p>
+                <w:r>
+                  <w:t>Symbol</w:t>
+                </w:r>
+              </w:p>
+              <w:tcPr>
+                <w:tcW w:w="10" w:type="pct"/>
               </w:tcPr>
             </w:tc>
             <w:tc>
@@ -4499,24 +4359,8 @@
                 </w:r>
               </w:p>
               <w:tcPr>
-                <w:tcW w:w="75" w:type="pct"/>
-              </w:tcPr>
-            </w:tc>
-          </w:tr>
-          <w:tr>
-            <w:tc>
-              <w:p>
-                <w:r>
-                  <w:t>SKU</w:t>
-                </w:r>
-              </w:p>
-            </w:tc>
-            <w:tc>
-              <w:p>
-                <w:r>
-                  <w:t>A token class can represent a particular item SKU, where the manufacturer of the item has the ability to mint or issue new inventory of the SKU into the supply chain.</w:t>
-                </w:r>
-              </w:p>
+                <w:tcW w:w="55" w:type="pct"/>
+              </w:tcPr>
             </w:tc>
           </w:tr>
         </w:tbl>
@@ -4528,7 +4372,7 @@
         <w:jc w:val="left"/>
       </w:pPr>
       <w:r>
-        <w:t>Dependencies</w:t>
+        <w:t>Incompatible With</w:t>
       </w:r>
     </w:p>
     <w:p>
@@ -4549,7 +4393,7 @@
                 </w:r>
               </w:p>
               <w:tcPr>
-                <w:tcW w:w="35" w:type="pct"/>
+                <w:tcW w:w="45" w:type="pct"/>
               </w:tcPr>
             </w:tc>
             <w:tc>
@@ -4565,11 +4409,11 @@
             <w:tc>
               <w:p>
                 <w:r>
-                  <w:t>Description</w:t>
-                </w:r>
-              </w:p>
-              <w:tcPr>
-                <w:tcW w:w="55" w:type="pct"/>
+                  <w:t>Id</w:t>
+                </w:r>
+              </w:p>
+              <w:tcPr>
+                <w:tcW w:w="45" w:type="pct"/>
               </w:tcPr>
             </w:tc>
           </w:tr>
@@ -4582,7 +4426,7 @@
         <w:jc w:val="left"/>
       </w:pPr>
       <w:r>
-        <w:t>Incompatible With</w:t>
+        <w:t>Influenced By</w:t>
       </w:r>
     </w:p>
     <w:p>
@@ -4599,11 +4443,11 @@
             <w:tc>
               <w:p>
                 <w:r>
-                  <w:t>Artifact Type</w:t>
-                </w:r>
-              </w:p>
-              <w:tcPr>
-                <w:tcW w:w="45" w:type="pct"/>
+                  <w:t>Description</w:t>
+                </w:r>
+              </w:p>
+              <w:tcPr>
+                <w:tcW w:w="75" w:type="pct"/>
               </w:tcPr>
             </w:tc>
             <w:tc>
@@ -4619,12 +4463,58 @@
             <w:tc>
               <w:p>
                 <w:r>
-                  <w:t>Id</w:t>
-                </w:r>
-              </w:p>
-              <w:tcPr>
-                <w:tcW w:w="45" w:type="pct"/>
-              </w:tcPr>
+                  <w:t>Applies To</w:t>
+                </w:r>
+              </w:p>
+              <w:tcPr>
+                <w:tcW w:w="15" w:type="pct"/>
+              </w:tcPr>
+            </w:tc>
+          </w:tr>
+          <w:tr>
+            <w:tc>
+              <w:p>
+                <w:r>
+                  <w:t>Roles is common to implement to provide authorization checks for invoking the behavior. Highly Recommended that Role restrictions be applied to MintTo invocations.</w:t>
+                </w:r>
+              </w:p>
+            </w:tc>
+            <w:tc>
+              <w:p>
+                <w:r>
+                  <w:t>r</w:t>
+                </w:r>
+              </w:p>
+            </w:tc>
+            <w:tc>
+              <w:p>
+                <w:r>
+                  <w:t>[ ]</w:t>
+                </w:r>
+              </w:p>
+            </w:tc>
+          </w:tr>
+          <w:tr>
+            <w:tc>
+              <w:p>
+                <w:r>
+                  <w:t>If Compliance is present, a CheckMintAllowed request has to be made and verified before a Mint request or a MintTo request.</w:t>
+                </w:r>
+              </w:p>
+            </w:tc>
+            <w:tc>
+              <w:p>
+                <w:r>
+                  <w:t>c</w:t>
+                </w:r>
+              </w:p>
+            </w:tc>
+            <w:tc>
+              <w:p>
+                <w:r>
+                  <w:t>[ ]</w:t>
+                </w:r>
+              </w:p>
             </w:tc>
           </w:tr>
         </w:tbl>
@@ -4636,7 +4526,7 @@
         <w:jc w:val="left"/>
       </w:pPr>
       <w:r>
-        <w:t>Influenced By</w:t>
+        <w:t>Artifact Files</w:t>
       </w:r>
     </w:p>
     <w:p>
@@ -4653,17 +4543,7 @@
             <w:tc>
               <w:p>
                 <w:r>
-                  <w:t>Description</w:t>
-                </w:r>
-              </w:p>
-              <w:tcPr>
-                <w:tcW w:w="75" w:type="pct"/>
-              </w:tcPr>
-            </w:tc>
-            <w:tc>
-              <w:p>
-                <w:r>
-                  <w:t>Symbol</w:t>
+                  <w:t>Content Type</w:t>
                 </w:r>
               </w:p>
               <w:tcPr>
@@ -4673,56 +4553,66 @@
             <w:tc>
               <w:p>
                 <w:r>
-                  <w:t>Applies To</w:t>
-                </w:r>
-              </w:p>
-              <w:tcPr>
-                <w:tcW w:w="15" w:type="pct"/>
-              </w:tcPr>
-            </w:tc>
-          </w:tr>
-          <w:tr>
-            <w:tc>
-              <w:p>
-                <w:r>
-                  <w:t>Roles is common to implement to provide authorization checks for invoking the behavior. Highly Recommended that Role restrictions be applied to MintTo invocations.</w:t>
-                </w:r>
-              </w:p>
-            </w:tc>
-            <w:tc>
-              <w:p>
-                <w:r>
-                  <w:t>r</w:t>
-                </w:r>
-              </w:p>
-            </w:tc>
-            <w:tc>
-              <w:p>
-                <w:r>
-                  <w:t>[ ]</w:t>
-                </w:r>
-              </w:p>
-            </w:tc>
-          </w:tr>
-          <w:tr>
-            <w:tc>
-              <w:p>
-                <w:r>
-                  <w:t>If Compliance is present, a CheckMintAllowed request has to be made and verified before a Mint request or a MintTo request.</w:t>
-                </w:r>
-              </w:p>
-            </w:tc>
-            <w:tc>
-              <w:p>
-                <w:r>
-                  <w:t>c</w:t>
-                </w:r>
-              </w:p>
-            </w:tc>
-            <w:tc>
-              <w:p>
-                <w:r>
-                  <w:t>[ ]</w:t>
+                  <w:t>File Name</w:t>
+                </w:r>
+              </w:p>
+              <w:tcPr>
+                <w:tcW w:w="25" w:type="pct"/>
+              </w:tcPr>
+            </w:tc>
+            <w:tc>
+              <w:p>
+                <w:r>
+                  <w:t>File Content</w:t>
+                </w:r>
+              </w:p>
+              <w:tcPr>
+                <w:tcW w:w="65" w:type="pct"/>
+              </w:tcPr>
+            </w:tc>
+          </w:tr>
+          <w:tr>
+            <w:tc>
+              <w:p>
+                <w:r>
+                  <w:t>Control</w:t>
+                </w:r>
+              </w:p>
+            </w:tc>
+            <w:tc>
+              <w:p>
+                <w:r>
+                  <w:t>mintable.proto</w:t>
+                </w:r>
+              </w:p>
+            </w:tc>
+            <w:tc>
+              <w:p>
+                <w:r>
+                  <w:t/>
+                </w:r>
+              </w:p>
+            </w:tc>
+          </w:tr>
+          <w:tr>
+            <w:tc>
+              <w:p>
+                <w:r>
+                  <w:t>Uml</w:t>
+                </w:r>
+              </w:p>
+            </w:tc>
+            <w:tc>
+              <w:p>
+                <w:r>
+                  <w:t>mintable.md</w:t>
+                </w:r>
+              </w:p>
+            </w:tc>
+            <w:tc>
+              <w:p>
+                <w:r>
+                  <w:t/>
                 </w:r>
               </w:p>
             </w:tc>
@@ -4736,13 +4626,12 @@
         <w:jc w:val="left"/>
       </w:pPr>
       <w:r>
-        <w:t>Artifact Files</w:t>
-      </w:r>
-    </w:p>
-    <w:p>
-      <w:pPr>
-        <w:pStyle w:val="Normal"/>
-        <w:jc w:val="left"/>
+        <w:t>Code Map</w:t>
+      </w:r>
+    </w:p>
+    <w:p>
+      <w:pPr>
+        <w:pStyle w:val="Normal"/>
       </w:pPr>
       <w:r>
         <w:tbl>
@@ -4753,76 +4642,70 @@
             <w:tc>
               <w:p>
                 <w:r>
-                  <w:t>Content Type</w:t>
-                </w:r>
-              </w:p>
-              <w:tcPr>
-                <w:tcW w:w="10" w:type="pct"/>
-              </w:tcPr>
-            </w:tc>
-            <w:tc>
-              <w:p>
-                <w:r>
-                  <w:t>File Name</w:t>
-                </w:r>
-              </w:p>
-              <w:tcPr>
-                <w:tcW w:w="25" w:type="pct"/>
-              </w:tcPr>
-            </w:tc>
-            <w:tc>
-              <w:p>
-                <w:r>
-                  <w:t>File Content</w:t>
-                </w:r>
-              </w:p>
-              <w:tcPr>
-                <w:tcW w:w="65" w:type="pct"/>
-              </w:tcPr>
-            </w:tc>
-          </w:tr>
-          <w:tr>
-            <w:tc>
-              <w:p>
-                <w:r>
-                  <w:t>Control</w:t>
-                </w:r>
-              </w:p>
-            </w:tc>
-            <w:tc>
-              <w:p>
-                <w:r>
-                  <w:t>mintable.proto</w:t>
-                </w:r>
-              </w:p>
-            </w:tc>
-            <w:tc>
-              <w:p>
-                <w:r>
-                  <w:t/>
-                </w:r>
-              </w:p>
-            </w:tc>
-          </w:tr>
-          <w:tr>
-            <w:tc>
-              <w:p>
-                <w:r>
-                  <w:t>Uml</w:t>
-                </w:r>
-              </w:p>
-            </w:tc>
-            <w:tc>
-              <w:p>
-                <w:r>
-                  <w:t>mintable.md</w:t>
-                </w:r>
-              </w:p>
-            </w:tc>
-            <w:tc>
-              <w:p>
-                <w:r>
-                  <w:t/>
+                  <w:t>Map Type</w:t>
+                </w:r>
+              </w:p>
+              <w:tcPr>
+                <w:tcW w:w="15" w:type="pct"/>
+              </w:tcPr>
+            </w:tc>
+            <w:tc>
+              <w:p>
+                <w:r>
+                  <w:t>Name</w:t>
+                </w:r>
+              </w:p>
+              <w:tcPr>
+                <w:tcW w:w="15" w:type="pct"/>
+              </w:tcPr>
+            </w:tc>
+            <w:tc>
+              <w:p>
+                <w:r>
+                  <w:t>Platform</w:t>
+                </w:r>
+              </w:p>
+              <w:tcPr>
+                <w:tcW w:w="15" w:type="pct"/>
+              </w:tcPr>
+            </w:tc>
+            <w:tc>
+              <w:p>
+                <w:r>
+                  <w:t>Location</w:t>
+                </w:r>
+              </w:p>
+              <w:tcPr>
+                <w:tcW w:w="55" w:type="pct"/>
+              </w:tcPr>
+            </w:tc>
+          </w:tr>
+          <w:tr>
+            <w:tc>
+              <w:p>
+                <w:r>
+                  <w:t>SourceCode</w:t>
+                </w:r>
+              </w:p>
+            </w:tc>
+            <w:tc>
+              <w:p>
+                <w:r>
+                  <w:t>Open Zeppelin</w:t>
+                </w:r>
+              </w:p>
+            </w:tc>
+            <w:tc>
+              <w:p>
+                <w:r>
+                  <w:t>EthereumSolidity</w:t>
+                </w:r>
+              </w:p>
+            </w:tc>
+            <w:tc>
+              <w:p>
+                <w:r>
+                  <w:t>https://github.com/OpenZeppelin/openzeppelin-contracts/blob/master/contracts/token/ERC20/ERC20Mintable.sol</w:t>
                 </w:r>
               </w:p>
             </w:tc>
@@ -4836,12 +4719,13 @@
         <w:jc w:val="left"/>
       </w:pPr>
       <w:r>
-        <w:t>Code Map</w:t>
-      </w:r>
-    </w:p>
-    <w:p>
-      <w:pPr>
-        <w:pStyle w:val="Normal"/>
+        <w:t>Implementation Map</w:t>
+      </w:r>
+    </w:p>
+    <w:p>
+      <w:pPr>
+        <w:pStyle w:val="Normal"/>
+        <w:jc w:val="left"/>
       </w:pPr>
       <w:r>
         <w:tbl>
@@ -4894,28 +4778,28 @@
             <w:tc>
               <w:p>
                 <w:r>
-                  <w:t>SourceCode</w:t>
-                </w:r>
-              </w:p>
-            </w:tc>
-            <w:tc>
-              <w:p>
-                <w:r>
-                  <w:t>Open Zeppelin</w:t>
-                </w:r>
-              </w:p>
-            </w:tc>
-            <w:tc>
-              <w:p>
-                <w:r>
-                  <w:t>EthereumSolidity</w:t>
-                </w:r>
-              </w:p>
-            </w:tc>
-            <w:tc>
-              <w:p>
-                <w:r>
-                  <w:t>https://github.com/OpenZeppelin/openzeppelin-contracts/blob/master/contracts/token/ERC20/ERC20Mintable.sol</w:t>
+                  <w:t>Implementation</w:t>
+                </w:r>
+              </w:p>
+            </w:tc>
+            <w:tc>
+              <w:p>
+                <w:r>
+                  <w:t>Implementation 1</w:t>
+                </w:r>
+              </w:p>
+            </w:tc>
+            <w:tc>
+              <w:p>
+                <w:r>
+                  <w:t>ChaincodeGo</w:t>
+                </w:r>
+              </w:p>
+            </w:tc>
+            <w:tc>
+              <w:p>
+                <w:r>
+                  <w:t/>
                 </w:r>
               </w:p>
             </w:tc>
@@ -4929,7 +4813,7 @@
         <w:jc w:val="left"/>
       </w:pPr>
       <w:r>
-        <w:t>Implementation Map</w:t>
+        <w:t>Resource Map</w:t>
       </w:r>
     </w:p>
     <w:p>
@@ -4966,43 +4850,36 @@
             <w:tc>
               <w:p>
                 <w:r>
-                  <w:t>Platform</w:t>
-                </w:r>
-              </w:p>
-              <w:tcPr>
-                <w:tcW w:w="15" w:type="pct"/>
-              </w:tcPr>
-            </w:tc>
-            <w:tc>
-              <w:p>
-                <w:r>
                   <w:t>Location</w:t>
                 </w:r>
               </w:p>
               <w:tcPr>
-                <w:tcW w:w="55" w:type="pct"/>
-              </w:tcPr>
-            </w:tc>
-          </w:tr>
-          <w:tr>
-            <w:tc>
-              <w:p>
-                <w:r>
-                  <w:t>Implementation</w:t>
-                </w:r>
-              </w:p>
-            </w:tc>
-            <w:tc>
-              <w:p>
-                <w:r>
-                  <w:t>Implementation 1</w:t>
-                </w:r>
-              </w:p>
-            </w:tc>
-            <w:tc>
-              <w:p>
-                <w:r>
-                  <w:t>ChaincodeGo</w:t>
+                <w:tcW w:w="20" w:type="pct"/>
+              </w:tcPr>
+            </w:tc>
+            <w:tc>
+              <w:p>
+                <w:r>
+                  <w:t>Description</w:t>
+                </w:r>
+              </w:p>
+              <w:tcPr>
+                <w:tcW w:w="50" w:type="pct"/>
+              </w:tcPr>
+            </w:tc>
+          </w:tr>
+          <w:tr>
+            <w:tc>
+              <w:p>
+                <w:r>
+                  <w:t>Resource</w:t>
+                </w:r>
+              </w:p>
+            </w:tc>
+            <w:tc>
+              <w:p>
+                <w:r>
+                  <w:t>Regulation Reference 1</w:t>
                 </w:r>
               </w:p>
             </w:tc>
@@ -5013,211 +4890,10 @@
                 </w:r>
               </w:p>
             </w:tc>
-          </w:tr>
-        </w:tbl>
-      </w:r>
-    </w:p>
-    <w:p>
-      <w:pPr>
-        <w:pStyle w:val="Heading2"/>
-        <w:jc w:val="left"/>
-      </w:pPr>
-      <w:r>
-        <w:t>Resource Map</w:t>
-      </w:r>
-    </w:p>
-    <w:p>
-      <w:pPr>
-        <w:pStyle w:val="Normal"/>
-        <w:jc w:val="left"/>
-      </w:pPr>
-      <w:r>
-        <w:tbl>
-          <w:tblPr>
-            <w:tblStyle w:val="GridTable4-Accent1"/>
-          </w:tblPr>
-          <w:tr>
-            <w:tc>
-              <w:p>
-                <w:r>
-                  <w:t>Map Type</w:t>
-                </w:r>
-              </w:p>
-              <w:tcPr>
-                <w:tcW w:w="15" w:type="pct"/>
-              </w:tcPr>
-            </w:tc>
-            <w:tc>
-              <w:p>
-                <w:r>
-                  <w:t>Name</w:t>
-                </w:r>
-              </w:p>
-              <w:tcPr>
-                <w:tcW w:w="15" w:type="pct"/>
-              </w:tcPr>
-            </w:tc>
-            <w:tc>
-              <w:p>
-                <w:r>
-                  <w:t>Location</w:t>
-                </w:r>
-              </w:p>
-              <w:tcPr>
-                <w:tcW w:w="20" w:type="pct"/>
-              </w:tcPr>
-            </w:tc>
-            <w:tc>
-              <w:p>
-                <w:r>
-                  <w:t>Description</w:t>
-                </w:r>
-              </w:p>
-              <w:tcPr>
-                <w:tcW w:w="50" w:type="pct"/>
-              </w:tcPr>
-            </w:tc>
-          </w:tr>
-          <w:tr>
-            <w:tc>
-              <w:p>
-                <w:r>
-                  <w:t>Resource</w:t>
-                </w:r>
-              </w:p>
-            </w:tc>
-            <w:tc>
-              <w:p>
-                <w:r>
-                  <w:t>Regulation Reference 1</w:t>
-                </w:r>
-              </w:p>
-            </w:tc>
             <w:tc>
               <w:p>
                 <w:r>
                   <w:t/>
-                </w:r>
-              </w:p>
-            </w:tc>
-            <w:tc>
-              <w:p>
-                <w:r>
-                  <w:t/>
-                </w:r>
-              </w:p>
-            </w:tc>
-          </w:tr>
-        </w:tbl>
-      </w:r>
-    </w:p>
-    <w:p>
-      <w:pPr>
-        <w:pStyle w:val="Heading2"/>
-        <w:jc w:val="left"/>
-      </w:pPr>
-      <w:r>
-        <w:t>Specification Behavior</w:t>
-      </w:r>
-    </w:p>
-    <w:p>
-      <w:pPr>
-        <w:pStyle w:val="Heading1"/>
-        <w:jc w:val="center"/>
-      </w:pPr>
-      <w:r>
-        <w:t xml:space="preserve">Mintable</w:t>
-      </w:r>
-    </w:p>
-    <w:p>
-      <w:pPr>
-        <w:pStyle w:val="Heading3"/>
-        <w:jc w:val="left"/>
-      </w:pPr>
-      <w:r>
-        <w:t>Taxonomy Symbol: m</w:t>
-      </w:r>
-    </w:p>
-    <w:p>
-      <w:pPr>
-        <w:pStyle w:val="Quote"/>
-        <w:jc w:val="left"/>
-      </w:pPr>
-      <w:r>
-        <w:t>A token class that implements this behavior will support the minting or issuing of new token instances in the class.  These new tokens can be minted and belong to the owner or minted to another account. This behavior may be invalidated by a restrictive behavior like Singleton, where only a single instance of the token can exist. Mintable is technically delegable, but it's delegation should be controlled by a behavior like Roles.</w:t>
-      </w:r>
-    </w:p>
-    <w:p>
-      <w:pPr>
-        <w:pStyle w:val="Heading3"/>
-        <w:jc w:val="left"/>
-      </w:pPr>
-      <w:r>
-        <w:t>Example</w:t>
-      </w:r>
-    </w:p>
-    <w:p>
-      <w:pPr>
-        <w:pStyle w:val="Normal"/>
-        <w:jc w:val="left"/>
-      </w:pPr>
-      <w:r>
-        <w:t>A consortium of oil producers needs to create tokens for each barrel of oil they are putting on the market to trade. There are separate classes of tokens for each grade of oil. Producers of barrels will need be have the ability to mint new tokens in order to facilitate the trading of them in the supply chain.</w:t>
-      </w:r>
-    </w:p>
-    <w:p>
-      <w:pPr>
-        <w:pStyle w:val="Heading3"/>
-        <w:jc w:val="left"/>
-      </w:pPr>
-      <w:r>
-        <w:t>Analogies</w:t>
-      </w:r>
-    </w:p>
-    <w:p>
-      <w:pPr>
-        <w:pStyle w:val="Normal"/>
-        <w:jc w:val="left"/>
-      </w:pPr>
-      <w:r>
-        <w:tbl>
-          <w:tblPr>
-            <w:tblStyle w:val="GridTable4-Accent1"/>
-          </w:tblPr>
-          <w:tr>
-            <w:tc>
-              <w:p>
-                <w:r>
-                  <w:t>Name</w:t>
-                </w:r>
-              </w:p>
-              <w:tcPr>
-                <w:tcW w:w="25" w:type="pct"/>
-              </w:tcPr>
-            </w:tc>
-            <w:tc>
-              <w:p>
-                <w:r>
-                  <w:t>Description</w:t>
-                </w:r>
-              </w:p>
-              <w:tcPr>
-                <w:tcW w:w="75" w:type="pct"/>
-              </w:tcPr>
-            </w:tc>
-          </w:tr>
-          <w:tr>
-            <w:tc>
-              <w:p>
-                <w:r>
-                  <w:t>SKU</w:t>
-                </w:r>
-              </w:p>
-            </w:tc>
-            <w:tc>
-              <w:p>
-                <w:r>
-                  <w:t>A token class can represent a particular item SKU, where the manufacturer of the item has the ability to mint or issue new inventory of the SKU into the supply chain.</w:t>
                 </w:r>
               </w:p>
             </w:tc>
@@ -5729,21 +5405,138 @@
     </w:p>
     <w:p>
       <w:pPr>
+        <w:pStyle w:val="Heading2"/>
+        <w:jc w:val="left"/>
+      </w:pPr>
+      <w:r>
+        <w:t>Specification Behavior</w:t>
+      </w:r>
+    </w:p>
+    <w:p>
+      <w:pPr>
+        <w:pStyle w:val="Heading1"/>
+        <w:jc w:val="center"/>
+      </w:pPr>
+      <w:r>
+        <w:t xml:space="preserve">Roles</w:t>
+      </w:r>
+    </w:p>
+    <w:p>
+      <w:pPr>
         <w:pStyle w:val="Heading3"/>
         <w:jc w:val="left"/>
       </w:pPr>
       <w:r>
-        <w:t>Properties</w:t>
-      </w:r>
-    </w:p>
-    <w:p>
-      <w:pPr>
-        <w:pStyle w:val="Heading2"/>
-        <w:jc w:val="center"/>
-      </w:pPr>
-      <w:r>
-        <w:t xml:space="preserve">Roles</w:t>
-      </w:r>
+        <w:t>Taxonomy Symbol: r</w:t>
+      </w:r>
+    </w:p>
+    <w:p>
+      <w:pPr>
+        <w:pStyle w:val="Quote"/>
+        <w:jc w:val="left"/>
+      </w:pPr>
+      <w:r>
+        <w:t>A token can have behaviors that the class will restrict invocations to a select set of parties or accounts that are members of a role or group.  This is a generic behavior that can apply to a token many times to represent many role definitions within the template. This behavior will allow you to define what role(s) to create and what behavior(s) to apply the role to in the TemplateDefinition.</w:t>
+      </w:r>
+    </w:p>
+    <w:p>
+      <w:pPr>
+        <w:pStyle w:val="Heading3"/>
+        <w:jc w:val="left"/>
+      </w:pPr>
+      <w:r>
+        <w:t>Example</w:t>
+      </w:r>
+    </w:p>
+    <w:p>
+      <w:pPr>
+        <w:pStyle w:val="Normal"/>
+        <w:jc w:val="left"/>
+      </w:pPr>
+      <w:r>
+        <w:t/>
+      </w:r>
+    </w:p>
+    <w:p>
+      <w:pPr>
+        <w:pStyle w:val="Heading3"/>
+        <w:jc w:val="left"/>
+      </w:pPr>
+      <w:r>
+        <w:t>Analogies</w:t>
+      </w:r>
+    </w:p>
+    <w:p>
+      <w:pPr>
+        <w:pStyle w:val="Normal"/>
+        <w:jc w:val="left"/>
+      </w:pPr>
+      <w:r>
+        <w:tbl>
+          <w:tblPr>
+            <w:tblStyle w:val="GridTable4-Accent1"/>
+          </w:tblPr>
+          <w:tr>
+            <w:tc>
+              <w:p>
+                <w:r>
+                  <w:t>Name</w:t>
+                </w:r>
+              </w:p>
+              <w:tcPr>
+                <w:tcW w:w="25" w:type="pct"/>
+              </w:tcPr>
+            </w:tc>
+            <w:tc>
+              <w:p>
+                <w:r>
+                  <w:t>Description</w:t>
+                </w:r>
+              </w:p>
+              <w:tcPr>
+                <w:tcW w:w="75" w:type="pct"/>
+              </w:tcPr>
+            </w:tc>
+          </w:tr>
+          <w:tr>
+            <w:tc>
+              <w:p>
+                <w:r>
+                  <w:t>Minters</w:t>
+                </w:r>
+              </w:p>
+            </w:tc>
+            <w:tc>
+              <w:p>
+                <w:r>
+                  <w:t>A role called 'Minters' for a token can have accounts in the role. The MintTo behavior invocation will be bound to the role check to ensure only account in the 'Minters' role are allowed to mint new instances in the class.</w:t>
+                </w:r>
+              </w:p>
+            </w:tc>
+          </w:tr>
+        </w:tbl>
+      </w:r>
+    </w:p>
+    <w:p>
+      <w:pPr>
+        <w:pStyle w:val="Heading3"/>
+        <w:jc w:val="left"/>
+      </w:pPr>
+      <w:r>
+        <w:t>Comments</w:t>
+      </w:r>
+    </w:p>
+    <w:p>
+      <w:pPr>
+        <w:pStyle w:val="Normal"/>
+        <w:jc w:val="left"/>
+      </w:pPr>
+      <w:r>
+        <w:t>Roles has a constructor control that creates roles and applies them to certain behaviors of the token at creation of the class from the template.</w:t>
+      </w:r>
+    </w:p>
+    <w:p>
+      <w:r/>
     </w:p>
     <w:tbl>
       <w:tblPr>
@@ -5896,43 +5689,7 @@
         <w:jc w:val="left"/>
       </w:pPr>
       <w:r>
-        <w:t>Definition</w:t>
-      </w:r>
-    </w:p>
-    <w:p>
-      <w:pPr>
-        <w:pStyle w:val="Quote"/>
-        <w:jc w:val="left"/>
-      </w:pPr>
-      <w:r>
-        <w:t>A token can have behaviors that the class will restrict invocations to a select set of parties or accounts that are members of a role or group.  This is a generic behavior that can apply to a token many times to represent many role definitions within the template. This behavior will allow you to define what role(s) to create and what behavior(s) to apply the role to in the TemplateDefinition.</w:t>
-      </w:r>
-    </w:p>
-    <w:p>
-      <w:pPr>
-        <w:pStyle w:val="Heading2"/>
-        <w:jc w:val="left"/>
-      </w:pPr>
-      <w:r>
-        <w:t>Example</w:t>
-      </w:r>
-    </w:p>
-    <w:p>
-      <w:pPr>
-        <w:pStyle w:val="Normal"/>
-        <w:jc w:val="left"/>
-      </w:pPr>
-      <w:r>
-        <w:t/>
-      </w:r>
-    </w:p>
-    <w:p>
-      <w:pPr>
-        <w:pStyle w:val="Heading2"/>
-        <w:jc w:val="left"/>
-      </w:pPr>
-      <w:r>
-        <w:t>Analogies</w:t>
+        <w:t>Dependencies</w:t>
       </w:r>
     </w:p>
     <w:p>
@@ -5949,11 +5706,21 @@
             <w:tc>
               <w:p>
                 <w:r>
-                  <w:t>Name</w:t>
-                </w:r>
-              </w:p>
-              <w:tcPr>
-                <w:tcW w:w="25" w:type="pct"/>
+                  <w:t>Artifact Type</w:t>
+                </w:r>
+              </w:p>
+              <w:tcPr>
+                <w:tcW w:w="35" w:type="pct"/>
+              </w:tcPr>
+            </w:tc>
+            <w:tc>
+              <w:p>
+                <w:r>
+                  <w:t>Symbol</w:t>
+                </w:r>
+              </w:p>
+              <w:tcPr>
+                <w:tcW w:w="10" w:type="pct"/>
               </w:tcPr>
             </w:tc>
             <w:tc>
@@ -5963,24 +5730,8 @@
                 </w:r>
               </w:p>
               <w:tcPr>
-                <w:tcW w:w="75" w:type="pct"/>
-              </w:tcPr>
-            </w:tc>
-          </w:tr>
-          <w:tr>
-            <w:tc>
-              <w:p>
-                <w:r>
-                  <w:t>Minters</w:t>
-                </w:r>
-              </w:p>
-            </w:tc>
-            <w:tc>
-              <w:p>
-                <w:r>
-                  <w:t>A role called 'Minters' for a token can have accounts in the role. The MintTo behavior invocation will be bound to the role check to ensure only account in the 'Minters' role are allowed to mint new instances in the class.</w:t>
-                </w:r>
-              </w:p>
+                <w:tcW w:w="55" w:type="pct"/>
+              </w:tcPr>
             </w:tc>
           </w:tr>
         </w:tbl>
@@ -5992,25 +5743,7 @@
         <w:jc w:val="left"/>
       </w:pPr>
       <w:r>
-        <w:t>Comments</w:t>
-      </w:r>
-    </w:p>
-    <w:p>
-      <w:pPr>
-        <w:pStyle w:val="Normal"/>
-        <w:jc w:val="left"/>
-      </w:pPr>
-      <w:r>
-        <w:t>Roles has a constructor control that creates roles and applies them to certain behaviors of the token at creation of the class from the template.</w:t>
-      </w:r>
-    </w:p>
-    <w:p>
-      <w:pPr>
-        <w:pStyle w:val="Heading2"/>
-        <w:jc w:val="left"/>
-      </w:pPr>
-      <w:r>
-        <w:t>Dependencies</w:t>
+        <w:t>Incompatible With</w:t>
       </w:r>
     </w:p>
     <w:p>
@@ -6031,7 +5764,7 @@
                 </w:r>
               </w:p>
               <w:tcPr>
-                <w:tcW w:w="35" w:type="pct"/>
+                <w:tcW w:w="45" w:type="pct"/>
               </w:tcPr>
             </w:tc>
             <w:tc>
@@ -6047,11 +5780,11 @@
             <w:tc>
               <w:p>
                 <w:r>
-                  <w:t>Description</w:t>
-                </w:r>
-              </w:p>
-              <w:tcPr>
-                <w:tcW w:w="55" w:type="pct"/>
+                  <w:t>Id</w:t>
+                </w:r>
+              </w:p>
+              <w:tcPr>
+                <w:tcW w:w="45" w:type="pct"/>
               </w:tcPr>
             </w:tc>
           </w:tr>
@@ -6064,7 +5797,7 @@
         <w:jc w:val="left"/>
       </w:pPr>
       <w:r>
-        <w:t>Incompatible With</w:t>
+        <w:t>Influenced By</w:t>
       </w:r>
     </w:p>
     <w:p>
@@ -6081,11 +5814,11 @@
             <w:tc>
               <w:p>
                 <w:r>
-                  <w:t>Artifact Type</w:t>
-                </w:r>
-              </w:p>
-              <w:tcPr>
-                <w:tcW w:w="45" w:type="pct"/>
+                  <w:t>Description</w:t>
+                </w:r>
+              </w:p>
+              <w:tcPr>
+                <w:tcW w:w="75" w:type="pct"/>
               </w:tcPr>
             </w:tc>
             <w:tc>
@@ -6101,11 +5834,11 @@
             <w:tc>
               <w:p>
                 <w:r>
-                  <w:t>Id</w:t>
-                </w:r>
-              </w:p>
-              <w:tcPr>
-                <w:tcW w:w="45" w:type="pct"/>
+                  <w:t>Applies To</w:t>
+                </w:r>
+              </w:p>
+              <w:tcPr>
+                <w:tcW w:w="15" w:type="pct"/>
               </w:tcPr>
             </w:tc>
           </w:tr>
@@ -6118,7 +5851,7 @@
         <w:jc w:val="left"/>
       </w:pPr>
       <w:r>
-        <w:t>Influenced By</w:t>
+        <w:t>Artifact Files</w:t>
       </w:r>
     </w:p>
     <w:p>
@@ -6135,17 +5868,7 @@
             <w:tc>
               <w:p>
                 <w:r>
-                  <w:t>Description</w:t>
-                </w:r>
-              </w:p>
-              <w:tcPr>
-                <w:tcW w:w="75" w:type="pct"/>
-              </w:tcPr>
-            </w:tc>
-            <w:tc>
-              <w:p>
-                <w:r>
-                  <w:t>Symbol</w:t>
+                  <w:t>Content Type</w:t>
                 </w:r>
               </w:p>
               <w:tcPr>
@@ -6155,12 +5878,68 @@
             <w:tc>
               <w:p>
                 <w:r>
-                  <w:t>Applies To</w:t>
-                </w:r>
-              </w:p>
-              <w:tcPr>
-                <w:tcW w:w="15" w:type="pct"/>
-              </w:tcPr>
+                  <w:t>File Name</w:t>
+                </w:r>
+              </w:p>
+              <w:tcPr>
+                <w:tcW w:w="25" w:type="pct"/>
+              </w:tcPr>
+            </w:tc>
+            <w:tc>
+              <w:p>
+                <w:r>
+                  <w:t>File Content</w:t>
+                </w:r>
+              </w:p>
+              <w:tcPr>
+                <w:tcW w:w="65" w:type="pct"/>
+              </w:tcPr>
+            </w:tc>
+          </w:tr>
+          <w:tr>
+            <w:tc>
+              <w:p>
+                <w:r>
+                  <w:t>Control</w:t>
+                </w:r>
+              </w:p>
+            </w:tc>
+            <w:tc>
+              <w:p>
+                <w:r>
+                  <w:t>roles.proto</w:t>
+                </w:r>
+              </w:p>
+            </w:tc>
+            <w:tc>
+              <w:p>
+                <w:r>
+                  <w:t/>
+                </w:r>
+              </w:p>
+            </w:tc>
+          </w:tr>
+          <w:tr>
+            <w:tc>
+              <w:p>
+                <w:r>
+                  <w:t>Uml</w:t>
+                </w:r>
+              </w:p>
+            </w:tc>
+            <w:tc>
+              <w:p>
+                <w:r>
+                  <w:t>roles.md</w:t>
+                </w:r>
+              </w:p>
+            </w:tc>
+            <w:tc>
+              <w:p>
+                <w:r>
+                  <w:t/>
+                </w:r>
+              </w:p>
             </w:tc>
           </w:tr>
         </w:tbl>
@@ -6172,13 +5951,12 @@
         <w:jc w:val="left"/>
       </w:pPr>
       <w:r>
-        <w:t>Artifact Files</w:t>
-      </w:r>
-    </w:p>
-    <w:p>
-      <w:pPr>
-        <w:pStyle w:val="Normal"/>
-        <w:jc w:val="left"/>
+        <w:t>Code Map</w:t>
+      </w:r>
+    </w:p>
+    <w:p>
+      <w:pPr>
+        <w:pStyle w:val="Normal"/>
       </w:pPr>
       <w:r>
         <w:tbl>
@@ -6189,76 +5967,70 @@
             <w:tc>
               <w:p>
                 <w:r>
-                  <w:t>Content Type</w:t>
-                </w:r>
-              </w:p>
-              <w:tcPr>
-                <w:tcW w:w="10" w:type="pct"/>
-              </w:tcPr>
-            </w:tc>
-            <w:tc>
-              <w:p>
-                <w:r>
-                  <w:t>File Name</w:t>
-                </w:r>
-              </w:p>
-              <w:tcPr>
-                <w:tcW w:w="25" w:type="pct"/>
-              </w:tcPr>
-            </w:tc>
-            <w:tc>
-              <w:p>
-                <w:r>
-                  <w:t>File Content</w:t>
-                </w:r>
-              </w:p>
-              <w:tcPr>
-                <w:tcW w:w="65" w:type="pct"/>
-              </w:tcPr>
-            </w:tc>
-          </w:tr>
-          <w:tr>
-            <w:tc>
-              <w:p>
-                <w:r>
-                  <w:t>Control</w:t>
-                </w:r>
-              </w:p>
-            </w:tc>
-            <w:tc>
-              <w:p>
-                <w:r>
-                  <w:t>roles.proto</w:t>
-                </w:r>
-              </w:p>
-            </w:tc>
-            <w:tc>
-              <w:p>
-                <w:r>
-                  <w:t/>
-                </w:r>
-              </w:p>
-            </w:tc>
-          </w:tr>
-          <w:tr>
-            <w:tc>
-              <w:p>
-                <w:r>
-                  <w:t>Uml</w:t>
-                </w:r>
-              </w:p>
-            </w:tc>
-            <w:tc>
-              <w:p>
-                <w:r>
-                  <w:t>roles.md</w:t>
-                </w:r>
-              </w:p>
-            </w:tc>
-            <w:tc>
-              <w:p>
-                <w:r>
-                  <w:t/>
+                  <w:t>Map Type</w:t>
+                </w:r>
+              </w:p>
+              <w:tcPr>
+                <w:tcW w:w="15" w:type="pct"/>
+              </w:tcPr>
+            </w:tc>
+            <w:tc>
+              <w:p>
+                <w:r>
+                  <w:t>Name</w:t>
+                </w:r>
+              </w:p>
+              <w:tcPr>
+                <w:tcW w:w="15" w:type="pct"/>
+              </w:tcPr>
+            </w:tc>
+            <w:tc>
+              <w:p>
+                <w:r>
+                  <w:t>Platform</w:t>
+                </w:r>
+              </w:p>
+              <w:tcPr>
+                <w:tcW w:w="15" w:type="pct"/>
+              </w:tcPr>
+            </w:tc>
+            <w:tc>
+              <w:p>
+                <w:r>
+                  <w:t>Location</w:t>
+                </w:r>
+              </w:p>
+              <w:tcPr>
+                <w:tcW w:w="55" w:type="pct"/>
+              </w:tcPr>
+            </w:tc>
+          </w:tr>
+          <w:tr>
+            <w:tc>
+              <w:p>
+                <w:r>
+                  <w:t>SourceCode</w:t>
+                </w:r>
+              </w:p>
+            </w:tc>
+            <w:tc>
+              <w:p>
+                <w:r>
+                  <w:t>Open Zeppelin - Roles</w:t>
+                </w:r>
+              </w:p>
+            </w:tc>
+            <w:tc>
+              <w:p>
+                <w:r>
+                  <w:t>EthereumSolidity</w:t>
+                </w:r>
+              </w:p>
+            </w:tc>
+            <w:tc>
+              <w:p>
+                <w:r>
+                  <w:t>https://github.com/OpenZeppelin/openzeppelin-contracts/blob/master/contracts/access/Roles.sol</w:t>
                 </w:r>
               </w:p>
             </w:tc>
@@ -6272,12 +6044,13 @@
         <w:jc w:val="left"/>
       </w:pPr>
       <w:r>
-        <w:t>Code Map</w:t>
-      </w:r>
-    </w:p>
-    <w:p>
-      <w:pPr>
-        <w:pStyle w:val="Normal"/>
+        <w:t>Implementation Map</w:t>
+      </w:r>
+    </w:p>
+    <w:p>
+      <w:pPr>
+        <w:pStyle w:val="Normal"/>
+        <w:jc w:val="left"/>
       </w:pPr>
       <w:r>
         <w:tbl>
@@ -6326,36 +6099,6 @@
               </w:tcPr>
             </w:tc>
           </w:tr>
-          <w:tr>
-            <w:tc>
-              <w:p>
-                <w:r>
-                  <w:t>SourceCode</w:t>
-                </w:r>
-              </w:p>
-            </w:tc>
-            <w:tc>
-              <w:p>
-                <w:r>
-                  <w:t>Open Zeppelin - Roles</w:t>
-                </w:r>
-              </w:p>
-            </w:tc>
-            <w:tc>
-              <w:p>
-                <w:r>
-                  <w:t>EthereumSolidity</w:t>
-                </w:r>
-              </w:p>
-            </w:tc>
-            <w:tc>
-              <w:p>
-                <w:r>
-                  <w:t>https://github.com/OpenZeppelin/openzeppelin-contracts/blob/master/contracts/access/Roles.sol</w:t>
-                </w:r>
-              </w:p>
-            </w:tc>
-          </w:tr>
         </w:tbl>
       </w:r>
     </w:p>
@@ -6365,7 +6108,7 @@
         <w:jc w:val="left"/>
       </w:pPr>
       <w:r>
-        <w:t>Implementation Map</w:t>
+        <w:t>Resource Map</w:t>
       </w:r>
     </w:p>
     <w:p>
@@ -6402,221 +6145,25 @@
             <w:tc>
               <w:p>
                 <w:r>
-                  <w:t>Platform</w:t>
-                </w:r>
-              </w:p>
-              <w:tcPr>
-                <w:tcW w:w="15" w:type="pct"/>
-              </w:tcPr>
-            </w:tc>
-            <w:tc>
-              <w:p>
-                <w:r>
                   <w:t>Location</w:t>
                 </w:r>
               </w:p>
               <w:tcPr>
-                <w:tcW w:w="55" w:type="pct"/>
+                <w:tcW w:w="20" w:type="pct"/>
+              </w:tcPr>
+            </w:tc>
+            <w:tc>
+              <w:p>
+                <w:r>
+                  <w:t>Description</w:t>
+                </w:r>
+              </w:p>
+              <w:tcPr>
+                <w:tcW w:w="50" w:type="pct"/>
               </w:tcPr>
             </w:tc>
           </w:tr>
         </w:tbl>
-      </w:r>
-    </w:p>
-    <w:p>
-      <w:pPr>
-        <w:pStyle w:val="Heading2"/>
-        <w:jc w:val="left"/>
-      </w:pPr>
-      <w:r>
-        <w:t>Resource Map</w:t>
-      </w:r>
-    </w:p>
-    <w:p>
-      <w:pPr>
-        <w:pStyle w:val="Normal"/>
-        <w:jc w:val="left"/>
-      </w:pPr>
-      <w:r>
-        <w:tbl>
-          <w:tblPr>
-            <w:tblStyle w:val="GridTable4-Accent1"/>
-          </w:tblPr>
-          <w:tr>
-            <w:tc>
-              <w:p>
-                <w:r>
-                  <w:t>Map Type</w:t>
-                </w:r>
-              </w:p>
-              <w:tcPr>
-                <w:tcW w:w="15" w:type="pct"/>
-              </w:tcPr>
-            </w:tc>
-            <w:tc>
-              <w:p>
-                <w:r>
-                  <w:t>Name</w:t>
-                </w:r>
-              </w:p>
-              <w:tcPr>
-                <w:tcW w:w="15" w:type="pct"/>
-              </w:tcPr>
-            </w:tc>
-            <w:tc>
-              <w:p>
-                <w:r>
-                  <w:t>Location</w:t>
-                </w:r>
-              </w:p>
-              <w:tcPr>
-                <w:tcW w:w="20" w:type="pct"/>
-              </w:tcPr>
-            </w:tc>
-            <w:tc>
-              <w:p>
-                <w:r>
-                  <w:t>Description</w:t>
-                </w:r>
-              </w:p>
-              <w:tcPr>
-                <w:tcW w:w="50" w:type="pct"/>
-              </w:tcPr>
-            </w:tc>
-          </w:tr>
-        </w:tbl>
-      </w:r>
-    </w:p>
-    <w:p>
-      <w:pPr>
-        <w:pStyle w:val="Heading2"/>
-        <w:jc w:val="left"/>
-      </w:pPr>
-      <w:r>
-        <w:t>Specification Behavior</w:t>
-      </w:r>
-    </w:p>
-    <w:p>
-      <w:pPr>
-        <w:pStyle w:val="Heading1"/>
-        <w:jc w:val="center"/>
-      </w:pPr>
-      <w:r>
-        <w:t xml:space="preserve">Roles</w:t>
-      </w:r>
-    </w:p>
-    <w:p>
-      <w:pPr>
-        <w:pStyle w:val="Heading3"/>
-        <w:jc w:val="left"/>
-      </w:pPr>
-      <w:r>
-        <w:t>Taxonomy Symbol: r</w:t>
-      </w:r>
-    </w:p>
-    <w:p>
-      <w:pPr>
-        <w:pStyle w:val="Quote"/>
-        <w:jc w:val="left"/>
-      </w:pPr>
-      <w:r>
-        <w:t>A token can have behaviors that the class will restrict invocations to a select set of parties or accounts that are members of a role or group.  This is a generic behavior that can apply to a token many times to represent many role definitions within the template. This behavior will allow you to define what role(s) to create and what behavior(s) to apply the role to in the TemplateDefinition.</w:t>
-      </w:r>
-    </w:p>
-    <w:p>
-      <w:pPr>
-        <w:pStyle w:val="Heading3"/>
-        <w:jc w:val="left"/>
-      </w:pPr>
-      <w:r>
-        <w:t>Example</w:t>
-      </w:r>
-    </w:p>
-    <w:p>
-      <w:pPr>
-        <w:pStyle w:val="Normal"/>
-        <w:jc w:val="left"/>
-      </w:pPr>
-      <w:r>
-        <w:t/>
-      </w:r>
-    </w:p>
-    <w:p>
-      <w:pPr>
-        <w:pStyle w:val="Heading3"/>
-        <w:jc w:val="left"/>
-      </w:pPr>
-      <w:r>
-        <w:t>Analogies</w:t>
-      </w:r>
-    </w:p>
-    <w:p>
-      <w:pPr>
-        <w:pStyle w:val="Normal"/>
-        <w:jc w:val="left"/>
-      </w:pPr>
-      <w:r>
-        <w:tbl>
-          <w:tblPr>
-            <w:tblStyle w:val="GridTable4-Accent1"/>
-          </w:tblPr>
-          <w:tr>
-            <w:tc>
-              <w:p>
-                <w:r>
-                  <w:t>Name</w:t>
-                </w:r>
-              </w:p>
-              <w:tcPr>
-                <w:tcW w:w="25" w:type="pct"/>
-              </w:tcPr>
-            </w:tc>
-            <w:tc>
-              <w:p>
-                <w:r>
-                  <w:t>Description</w:t>
-                </w:r>
-              </w:p>
-              <w:tcPr>
-                <w:tcW w:w="75" w:type="pct"/>
-              </w:tcPr>
-            </w:tc>
-          </w:tr>
-          <w:tr>
-            <w:tc>
-              <w:p>
-                <w:r>
-                  <w:t>Minters</w:t>
-                </w:r>
-              </w:p>
-            </w:tc>
-            <w:tc>
-              <w:p>
-                <w:r>
-                  <w:t>A role called 'Minters' for a token can have accounts in the role. The MintTo behavior invocation will be bound to the role check to ensure only account in the 'Minters' role are allowed to mint new instances in the class.</w:t>
-                </w:r>
-              </w:p>
-            </w:tc>
-          </w:tr>
-        </w:tbl>
-      </w:r>
-    </w:p>
-    <w:p>
-      <w:pPr>
-        <w:pStyle w:val="Heading3"/>
-        <w:jc w:val="left"/>
-      </w:pPr>
-      <w:r>
-        <w:t>Comments</w:t>
-      </w:r>
-    </w:p>
-    <w:p>
-      <w:pPr>
-        <w:pStyle w:val="Normal"/>
-        <w:jc w:val="left"/>
-      </w:pPr>
-      <w:r>
-        <w:t>Roles has a constructor control that creates roles and applies them to certain behaviors of the token at creation of the class from the template.</w:t>
       </w:r>
     </w:p>
     <w:tbl>
@@ -7776,15 +7323,6 @@
         </w:tbl>
       </w:r>
     </w:p>
-    <w:p>
-      <w:pPr>
-        <w:pStyle w:val="Heading3"/>
-        <w:jc w:val="left"/>
-      </w:pPr>
-      <w:r>
-        <w:t>Properties</w:t>
-      </w:r>
-    </w:p>
   </w:body>
 </w:document>
 </file>
@@ -7796,7 +7334,7 @@
       <w:pStyle w:val="Footer"/>
     </w:pPr>
     <w:r>
-      <w:t>CET - a142f406d242c34fbd283a2660b017ada336d288ee73f1c42148f1583c12ebc9</w:t>
+      <w:t>CET - 7fb355c3ab85d1773811886cf30f5555d1b6f805dfb872ac8c139aa28b9af2ef</w:t>
       <w:fldSimple w:instr="PAGE"/>
     </w:r>
   </w:p>

</xml_diff>

<commit_message>
Fix to the docker-compose for TTF-Printer
Set printToPath to artifacts.
</commit_message>
<xml_diff>
--- a/artifacts/token-templates/specifications/CET/latest/CET-spec.docx
+++ b/artifacts/token-templates/specifications/CET/latest/CET-spec.docx
@@ -2,8 +2,8 @@
 <file path=word/document.xml><?xml version="1.0" encoding="utf-8"?>
 <w:document xmlns:w="http://schemas.openxmlformats.org/wordprocessingml/2006/main">
   <w:body>
-    <w:footerReference xmlns:r="http://schemas.openxmlformats.org/officeDocument/2006/relationships" r:id="R96b1b3c554b14782"/>
-    <w:headerReference xmlns:r="http://schemas.openxmlformats.org/officeDocument/2006/relationships" r:id="Recac1a27ae414bdd"/>
+    <w:footerReference xmlns:r="http://schemas.openxmlformats.org/officeDocument/2006/relationships" r:id="Rf0121204899243f2"/>
+    <w:headerReference xmlns:r="http://schemas.openxmlformats.org/officeDocument/2006/relationships" r:id="R8cf2bfd31b974d45"/>
     <w:p>
       <w:pPr>
         <w:pStyle w:val="Title"/>
@@ -7334,7 +7334,7 @@
       <w:pStyle w:val="Footer"/>
     </w:pPr>
     <w:r>
-      <w:t>CET - 7fb355c3ab85d1773811886cf30f5555d1b6f805dfb872ac8c139aa28b9af2ef</w:t>
+      <w:t>CET - a142f406d242c34fbd283a2660b017ada336d288ee73f1c42148f1583c12ebc9</w:t>
       <w:fldSimple w:instr="PAGE"/>
     </w:r>
   </w:p>

</xml_diff>

<commit_message>
Update to CET Token
Added Greenhouse Gas Protocal Scope and Category Property Set.
</commit_message>
<xml_diff>
--- a/artifacts/token-templates/specifications/CET/latest/CET-spec.docx
+++ b/artifacts/token-templates/specifications/CET/latest/CET-spec.docx
@@ -2,8 +2,8 @@
 <file path=word/document.xml><?xml version="1.0" encoding="utf-8"?>
 <w:document xmlns:w="http://schemas.openxmlformats.org/wordprocessingml/2006/main">
   <w:body>
-    <w:footerReference xmlns:r="http://schemas.openxmlformats.org/officeDocument/2006/relationships" r:id="R1dd62867145c44ed"/>
-    <w:headerReference xmlns:r="http://schemas.openxmlformats.org/officeDocument/2006/relationships" r:id="Rdde836687d4a4899"/>
+    <w:footerReference xmlns:r="http://schemas.openxmlformats.org/officeDocument/2006/relationships" r:id="R397c22a51f7c47ee"/>
+    <w:headerReference xmlns:r="http://schemas.openxmlformats.org/officeDocument/2006/relationships" r:id="R2a543e4a9b914629"/>
     <w:p>
       <w:pPr>
         <w:pStyle w:val="Title"/>
@@ -95,7 +95,7 @@
         <w:jc w:val="center"/>
       </w:pPr>
       <w:r>
-        <w:t>Taxonomy Formula: tF’{d,t,m,r}+phEGO</w:t>
+        <w:t>Taxonomy Formula: [tF’{d,t,m,r}+phEGO+phGGPSC]</w:t>
       </w:r>
     </w:p>
     <w:p>
@@ -327,7 +327,7 @@
         <w:jc w:val="left"/>
       </w:pPr>
       <w:r>
-        <w:t>This a reference token which represents a specified volume of metric tons of green house gas (GHG) emissions. This token is fractional or divisible up to 8 decimal places. It is a unique token so that it may be issued in quantities of a fraction or numbers larger than 1. Meaning, if in the production of an item that a supplier creates generates 1.242 tons of carbon a token can be created with the same amount. This token also has the Carbon Emission Generator Object property that allows the creator of the token to specify what item the carbon is related to, which is helpful for track and trace supply chain requirements.</w:t>
+        <w:t>This a reference token which represents a specified volume of metric tons of greenhouse gas (GHG) emissions. This token is fractional or divisible up to 8 decimal places. It is a unique token so that it may be issued in quantities of a fraction or numbers larger than 1. Meaning, if in the production of an item that a supplier creates generates 1.242 tons of carbon a token can be created with the same amount. The token has the Greenhouse Gas Protocol Scope and Category property set as well as the Carbon Emission Generator Object property set that allows the creator of the token to specify what item the carbon is related to, which is helpful for track and trace supply chain requirements.</w:t>
       </w:r>
     </w:p>
     <w:p>
@@ -7350,7 +7350,7 @@
       <w:pStyle w:val="Footer"/>
     </w:pPr>
     <w:r>
-      <w:t>CET - 56368dff935dfdc5bd365f6984c802674c394eed6d99b3c0a668321e9cb8f1ca</w:t>
+      <w:t>CET - 18c3f4b82ec26894b7e3e3e8476d416d49a23ac8fee9f11f40f48f3319b4223e</w:t>
       <w:fldSimple w:instr="PAGE"/>
     </w:r>
   </w:p>

</xml_diff>